<commit_message>
next move detection fully working and displayed
player can now see in which field he has to place his piece
+ word file updated
</commit_message>
<xml_diff>
--- a/rengstorf_julian_2926988_assignment2/BSCO-BSCH - HCI-GUI - Assignment 02 v4.docx
+++ b/rengstorf_julian_2926988_assignment2/BSCO-BSCH - HCI-GUI - Assignment 02 v4.docx
@@ -12221,6 +12221,15 @@
                 <w:lang w:val="en-GB"/>
               </w:rPr>
             </w:pPr>
+            <w:r>
+              <w:rPr>
+                <w:rFonts w:ascii="Courier New" w:hAnsi="Courier New" w:cs="Courier New"/>
+                <w:sz w:val="24"/>
+                <w:szCs w:val="24"/>
+                <w:lang w:val="en-GB"/>
+              </w:rPr>
+              <w:t>User is restricted to place an X/O in an inactive cell (white), only into the field that is active (screenshot 1)</w:t>
+            </w:r>
           </w:p>
           <w:p>
             <w:pPr>
@@ -12246,11 +12255,674 @@
               <w:ind w:left="360" w:right="-1"/>
               <w:rPr>
                 <w:rFonts w:ascii="Courier New" w:hAnsi="Courier New" w:cs="Courier New"/>
-                <w:sz w:val="24"/>
-                <w:szCs w:val="24"/>
+                <w:b/>
+                <w:sz w:val="24"/>
+                <w:szCs w:val="24"/>
+                <w:u w:val="single"/>
                 <w:lang w:val="en-GB"/>
               </w:rPr>
             </w:pPr>
+            <w:r>
+              <w:rPr>
+                <w:rFonts w:ascii="Courier New" w:hAnsi="Courier New" w:cs="Courier New"/>
+                <w:b/>
+                <w:sz w:val="24"/>
+                <w:szCs w:val="24"/>
+                <w:u w:val="single"/>
+                <w:lang w:val="en-GB"/>
+              </w:rPr>
+              <w:t>SCREENSHOT 1</w:t>
+            </w:r>
+          </w:p>
+          <w:p>
+            <w:pPr>
+              <w:pStyle w:val="ListParagraph"/>
+              <w:autoSpaceDE w:val="0"/>
+              <w:autoSpaceDN w:val="0"/>
+              <w:adjustRightInd w:val="0"/>
+              <w:ind w:left="360" w:right="-1"/>
+              <w:rPr>
+                <w:rFonts w:ascii="Courier New" w:hAnsi="Courier New" w:cs="Courier New"/>
+                <w:sz w:val="24"/>
+                <w:szCs w:val="24"/>
+                <w:lang w:val="en-GB"/>
+              </w:rPr>
+            </w:pPr>
+          </w:p>
+          <w:p>
+            <w:pPr>
+              <w:pStyle w:val="ListParagraph"/>
+              <w:autoSpaceDE w:val="0"/>
+              <w:autoSpaceDN w:val="0"/>
+              <w:adjustRightInd w:val="0"/>
+              <w:ind w:left="360" w:right="-1"/>
+              <w:rPr>
+                <w:rFonts w:ascii="Courier New" w:hAnsi="Courier New" w:cs="Courier New"/>
+                <w:sz w:val="24"/>
+                <w:szCs w:val="24"/>
+                <w:lang w:val="en-GB"/>
+              </w:rPr>
+            </w:pPr>
+            <w:r>
+              <w:rPr>
+                <w:noProof/>
+                <w:lang w:eastAsia="en-IE"/>
+              </w:rPr>
+              <mc:AlternateContent>
+                <mc:Choice Requires="wps">
+                  <w:drawing>
+                    <wp:anchor distT="0" distB="0" distL="114300" distR="114300" simplePos="0" relativeHeight="251659264" behindDoc="0" locked="0" layoutInCell="1" allowOverlap="1" wp14:anchorId="32E48CCD" wp14:editId="17F91044">
+                      <wp:simplePos x="0" y="0"/>
+                      <wp:positionH relativeFrom="column">
+                        <wp:posOffset>1659890</wp:posOffset>
+                      </wp:positionH>
+                      <wp:positionV relativeFrom="paragraph">
+                        <wp:posOffset>1340485</wp:posOffset>
+                      </wp:positionV>
+                      <wp:extent cx="1181100" cy="942975"/>
+                      <wp:effectExtent l="0" t="0" r="19050" b="161925"/>
+                      <wp:wrapNone/>
+                      <wp:docPr id="10" name="Rectangular Callout 10"/>
+                      <wp:cNvGraphicFramePr/>
+                      <a:graphic xmlns:a="http://schemas.openxmlformats.org/drawingml/2006/main">
+                        <a:graphicData uri="http://schemas.microsoft.com/office/word/2010/wordprocessingShape">
+                          <wps:wsp>
+                            <wps:cNvSpPr/>
+                            <wps:spPr>
+                              <a:xfrm>
+                                <a:off x="0" y="0"/>
+                                <a:ext cx="1181100" cy="942975"/>
+                              </a:xfrm>
+                              <a:prstGeom prst="wedgeRectCallout">
+                                <a:avLst/>
+                              </a:prstGeom>
+                            </wps:spPr>
+                            <wps:style>
+                              <a:lnRef idx="2">
+                                <a:schemeClr val="accent1">
+                                  <a:shade val="50000"/>
+                                </a:schemeClr>
+                              </a:lnRef>
+                              <a:fillRef idx="1">
+                                <a:schemeClr val="accent1"/>
+                              </a:fillRef>
+                              <a:effectRef idx="0">
+                                <a:schemeClr val="accent1"/>
+                              </a:effectRef>
+                              <a:fontRef idx="minor">
+                                <a:schemeClr val="lt1"/>
+                              </a:fontRef>
+                            </wps:style>
+                            <wps:txbx>
+                              <w:txbxContent>
+                                <w:p>
+                                  <w:pPr>
+                                    <w:jc w:val="center"/>
+                                  </w:pPr>
+                                  <w:r>
+                                    <w:t xml:space="preserve">Last O-Piece was placed here </w:t>
+                                  </w:r>
+                                  <w:r>
+                                    <w:sym w:font="Wingdings" w:char="F0E0"/>
+                                  </w:r>
+                                  <w:r>
+                                    <w:t xml:space="preserve"> next X-move in lower left corner </w:t>
+                                  </w:r>
+                                </w:p>
+                              </w:txbxContent>
+                            </wps:txbx>
+                            <wps:bodyPr rot="0" spcFirstLastPara="0" vertOverflow="overflow" horzOverflow="overflow" vert="horz" wrap="square" lIns="91440" tIns="45720" rIns="91440" bIns="45720" numCol="1" spcCol="0" rtlCol="0" fromWordArt="0" anchor="ctr" anchorCtr="0" forceAA="0" compatLnSpc="1">
+                              <a:prstTxWarp prst="textNoShape">
+                                <a:avLst/>
+                              </a:prstTxWarp>
+                              <a:noAutofit/>
+                            </wps:bodyPr>
+                          </wps:wsp>
+                        </a:graphicData>
+                      </a:graphic>
+                      <wp14:sizeRelH relativeFrom="margin">
+                        <wp14:pctWidth>0</wp14:pctWidth>
+                      </wp14:sizeRelH>
+                      <wp14:sizeRelV relativeFrom="margin">
+                        <wp14:pctHeight>0</wp14:pctHeight>
+                      </wp14:sizeRelV>
+                    </wp:anchor>
+                  </w:drawing>
+                </mc:Choice>
+                <mc:Fallback>
+                  <w:pict>
+                    <v:shapetype id="_x0000_t61" coordsize="21600,21600" o:spt="61" adj="1350,25920" path="m,l0@8@12@24,0@9,,21600@6,21600@15@27@7,21600,21600,21600,21600@9@18@30,21600@8,21600,0@7,0@21@33@6,xe">
+                      <v:stroke joinstyle="miter"/>
+                      <v:formulas>
+                        <v:f eqn="sum 10800 0 #0"/>
+                        <v:f eqn="sum 10800 0 #1"/>
+                        <v:f eqn="sum #0 0 #1"/>
+                        <v:f eqn="sum @0 @1 0"/>
+                        <v:f eqn="sum 21600 0 #0"/>
+                        <v:f eqn="sum 21600 0 #1"/>
+                        <v:f eqn="if @0 3600 12600"/>
+                        <v:f eqn="if @0 9000 18000"/>
+                        <v:f eqn="if @1 3600 12600"/>
+                        <v:f eqn="if @1 9000 18000"/>
+                        <v:f eqn="if @2 0 #0"/>
+                        <v:f eqn="if @3 @10 0"/>
+                        <v:f eqn="if #0 0 @11"/>
+                        <v:f eqn="if @2 @6 #0"/>
+                        <v:f eqn="if @3 @6 @13"/>
+                        <v:f eqn="if @5 @6 @14"/>
+                        <v:f eqn="if @2 #0 21600"/>
+                        <v:f eqn="if @3 21600 @16"/>
+                        <v:f eqn="if @4 21600 @17"/>
+                        <v:f eqn="if @2 #0 @6"/>
+                        <v:f eqn="if @3 @19 @6"/>
+                        <v:f eqn="if #1 @6 @20"/>
+                        <v:f eqn="if @2 @8 #1"/>
+                        <v:f eqn="if @3 @22 @8"/>
+                        <v:f eqn="if #0 @8 @23"/>
+                        <v:f eqn="if @2 21600 #1"/>
+                        <v:f eqn="if @3 21600 @25"/>
+                        <v:f eqn="if @5 21600 @26"/>
+                        <v:f eqn="if @2 #1 @8"/>
+                        <v:f eqn="if @3 @8 @28"/>
+                        <v:f eqn="if @4 @8 @29"/>
+                        <v:f eqn="if @2 #1 0"/>
+                        <v:f eqn="if @3 @31 0"/>
+                        <v:f eqn="if #1 0 @32"/>
+                        <v:f eqn="val #0"/>
+                        <v:f eqn="val #1"/>
+                      </v:formulas>
+                      <v:path o:connecttype="custom" o:connectlocs="10800,0;0,10800;10800,21600;21600,10800;@34,@35"/>
+                      <v:handles>
+                        <v:h position="#0,#1"/>
+                      </v:handles>
+                    </v:shapetype>
+                    <v:shape id="Rectangular Callout 10" o:spid="_x0000_s1026" type="#_x0000_t61" style="position:absolute;left:0;text-align:left;margin-left:130.7pt;margin-top:105.55pt;width:93pt;height:74.25pt;z-index:251659264;visibility:visible;mso-wrap-style:square;mso-width-percent:0;mso-height-percent:0;mso-wrap-distance-left:9pt;mso-wrap-distance-top:0;mso-wrap-distance-right:9pt;mso-wrap-distance-bottom:0;mso-position-horizontal:absolute;mso-position-horizontal-relative:text;mso-position-vertical:absolute;mso-position-vertical-relative:text;mso-width-percent:0;mso-height-percent:0;mso-width-relative:margin;mso-height-relative:margin;v-text-anchor:middle" o:gfxdata="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" adj="6300,24300" fillcolor="#5b9bd5 [3204]" strokecolor="#1f4d78 [1604]" strokeweight="1pt">
+                      <v:textbox>
+                        <w:txbxContent>
+                          <w:p>
+                            <w:pPr>
+                              <w:jc w:val="center"/>
+                            </w:pPr>
+                            <w:r>
+                              <w:t xml:space="preserve">Last O-Piece was placed here </w:t>
+                            </w:r>
+                            <w:r>
+                              <w:sym w:font="Wingdings" w:char="F0E0"/>
+                            </w:r>
+                            <w:r>
+                              <w:t xml:space="preserve"> next X-move in lower left corner </w:t>
+                            </w:r>
+                          </w:p>
+                        </w:txbxContent>
+                      </v:textbox>
+                    </v:shape>
+                  </w:pict>
+                </mc:Fallback>
+              </mc:AlternateContent>
+            </w:r>
+            <w:r>
+              <w:rPr>
+                <w:noProof/>
+                <w:lang w:eastAsia="en-IE"/>
+              </w:rPr>
+              <w:t xml:space="preserve"> </w:t>
+            </w:r>
+            <w:r>
+              <w:rPr>
+                <w:noProof/>
+                <w:lang w:eastAsia="en-IE"/>
+              </w:rPr>
+              <w:drawing>
+                <wp:inline distT="0" distB="0" distL="0" distR="0" wp14:anchorId="64AA51E9" wp14:editId="7515402B">
+                  <wp:extent cx="5867400" cy="6076950"/>
+                  <wp:effectExtent l="0" t="0" r="0" b="0"/>
+                  <wp:docPr id="11" name="Picture 11"/>
+                  <wp:cNvGraphicFramePr>
+                    <a:graphicFrameLocks xmlns:a="http://schemas.openxmlformats.org/drawingml/2006/main" noChangeAspect="1"/>
+                  </wp:cNvGraphicFramePr>
+                  <a:graphic xmlns:a="http://schemas.openxmlformats.org/drawingml/2006/main">
+                    <a:graphicData uri="http://schemas.openxmlformats.org/drawingml/2006/picture">
+                      <pic:pic xmlns:pic="http://schemas.openxmlformats.org/drawingml/2006/picture">
+                        <pic:nvPicPr>
+                          <pic:cNvPr id="0" name=""/>
+                          <pic:cNvPicPr/>
+                        </pic:nvPicPr>
+                        <pic:blipFill>
+                          <a:blip r:embed="rId21"/>
+                          <a:stretch>
+                            <a:fillRect/>
+                          </a:stretch>
+                        </pic:blipFill>
+                        <pic:spPr>
+                          <a:xfrm>
+                            <a:off x="0" y="0"/>
+                            <a:ext cx="5867400" cy="6076950"/>
+                          </a:xfrm>
+                          <a:prstGeom prst="rect">
+                            <a:avLst/>
+                          </a:prstGeom>
+                        </pic:spPr>
+                      </pic:pic>
+                    </a:graphicData>
+                  </a:graphic>
+                </wp:inline>
+              </w:drawing>
+            </w:r>
+          </w:p>
+          <w:p>
+            <w:pPr>
+              <w:pStyle w:val="ListParagraph"/>
+              <w:autoSpaceDE w:val="0"/>
+              <w:autoSpaceDN w:val="0"/>
+              <w:adjustRightInd w:val="0"/>
+              <w:ind w:left="360" w:right="-1"/>
+              <w:rPr>
+                <w:rFonts w:ascii="Courier New" w:hAnsi="Courier New" w:cs="Courier New"/>
+                <w:sz w:val="24"/>
+                <w:szCs w:val="24"/>
+                <w:lang w:val="en-GB"/>
+              </w:rPr>
+            </w:pPr>
+          </w:p>
+          <w:p>
+            <w:pPr>
+              <w:pStyle w:val="ListParagraph"/>
+              <w:autoSpaceDE w:val="0"/>
+              <w:autoSpaceDN w:val="0"/>
+              <w:adjustRightInd w:val="0"/>
+              <w:ind w:left="360" w:right="-1"/>
+              <w:rPr>
+                <w:rFonts w:ascii="Courier New" w:hAnsi="Courier New" w:cs="Courier New"/>
+                <w:sz w:val="24"/>
+                <w:szCs w:val="24"/>
+                <w:lang w:val="en-GB"/>
+              </w:rPr>
+            </w:pPr>
+          </w:p>
+          <w:p>
+            <w:pPr>
+              <w:pStyle w:val="ListParagraph"/>
+              <w:autoSpaceDE w:val="0"/>
+              <w:autoSpaceDN w:val="0"/>
+              <w:adjustRightInd w:val="0"/>
+              <w:ind w:left="360" w:right="-1"/>
+              <w:rPr>
+                <w:rFonts w:ascii="Courier New" w:hAnsi="Courier New" w:cs="Courier New"/>
+                <w:sz w:val="24"/>
+                <w:szCs w:val="24"/>
+                <w:lang w:val="en-GB"/>
+              </w:rPr>
+            </w:pPr>
+          </w:p>
+          <w:p>
+            <w:pPr>
+              <w:pStyle w:val="ListParagraph"/>
+              <w:autoSpaceDE w:val="0"/>
+              <w:autoSpaceDN w:val="0"/>
+              <w:adjustRightInd w:val="0"/>
+              <w:ind w:left="360" w:right="-1"/>
+              <w:rPr>
+                <w:rFonts w:ascii="Courier New" w:hAnsi="Courier New" w:cs="Courier New"/>
+                <w:sz w:val="24"/>
+                <w:szCs w:val="24"/>
+                <w:lang w:val="en-GB"/>
+              </w:rPr>
+            </w:pPr>
+          </w:p>
+          <w:p>
+            <w:pPr>
+              <w:pStyle w:val="ListParagraph"/>
+              <w:autoSpaceDE w:val="0"/>
+              <w:autoSpaceDN w:val="0"/>
+              <w:adjustRightInd w:val="0"/>
+              <w:ind w:left="360" w:right="-1"/>
+              <w:rPr>
+                <w:rFonts w:ascii="Courier New" w:hAnsi="Courier New" w:cs="Courier New"/>
+                <w:sz w:val="24"/>
+                <w:szCs w:val="24"/>
+                <w:lang w:val="en-GB"/>
+              </w:rPr>
+            </w:pPr>
+          </w:p>
+          <w:p>
+            <w:pPr>
+              <w:pStyle w:val="ListParagraph"/>
+              <w:autoSpaceDE w:val="0"/>
+              <w:autoSpaceDN w:val="0"/>
+              <w:adjustRightInd w:val="0"/>
+              <w:ind w:left="360" w:right="-1"/>
+              <w:rPr>
+                <w:rFonts w:ascii="Courier New" w:hAnsi="Courier New" w:cs="Courier New"/>
+                <w:sz w:val="24"/>
+                <w:szCs w:val="24"/>
+                <w:lang w:val="en-GB"/>
+              </w:rPr>
+            </w:pPr>
+          </w:p>
+          <w:p>
+            <w:pPr>
+              <w:pStyle w:val="ListParagraph"/>
+              <w:autoSpaceDE w:val="0"/>
+              <w:autoSpaceDN w:val="0"/>
+              <w:adjustRightInd w:val="0"/>
+              <w:ind w:left="360" w:right="-1"/>
+              <w:rPr>
+                <w:rFonts w:ascii="Courier New" w:hAnsi="Courier New" w:cs="Courier New"/>
+                <w:sz w:val="24"/>
+                <w:szCs w:val="24"/>
+                <w:lang w:val="en-GB"/>
+              </w:rPr>
+            </w:pPr>
+          </w:p>
+          <w:p>
+            <w:pPr>
+              <w:pStyle w:val="ListParagraph"/>
+              <w:autoSpaceDE w:val="0"/>
+              <w:autoSpaceDN w:val="0"/>
+              <w:adjustRightInd w:val="0"/>
+              <w:ind w:left="360" w:right="-1"/>
+              <w:rPr>
+                <w:rFonts w:ascii="Courier New" w:hAnsi="Courier New" w:cs="Courier New"/>
+                <w:sz w:val="24"/>
+                <w:szCs w:val="24"/>
+                <w:lang w:val="en-GB"/>
+              </w:rPr>
+            </w:pPr>
+          </w:p>
+          <w:p>
+            <w:pPr>
+              <w:pStyle w:val="ListParagraph"/>
+              <w:autoSpaceDE w:val="0"/>
+              <w:autoSpaceDN w:val="0"/>
+              <w:adjustRightInd w:val="0"/>
+              <w:ind w:left="360" w:right="-1"/>
+              <w:rPr>
+                <w:rFonts w:ascii="Courier New" w:hAnsi="Courier New" w:cs="Courier New"/>
+                <w:sz w:val="24"/>
+                <w:szCs w:val="24"/>
+                <w:lang w:val="en-GB"/>
+              </w:rPr>
+            </w:pPr>
+          </w:p>
+          <w:p>
+            <w:pPr>
+              <w:pStyle w:val="ListParagraph"/>
+              <w:autoSpaceDE w:val="0"/>
+              <w:autoSpaceDN w:val="0"/>
+              <w:adjustRightInd w:val="0"/>
+              <w:ind w:left="360" w:right="-1"/>
+              <w:rPr>
+                <w:rFonts w:ascii="Courier New" w:hAnsi="Courier New" w:cs="Courier New"/>
+                <w:sz w:val="24"/>
+                <w:szCs w:val="24"/>
+                <w:lang w:val="en-GB"/>
+              </w:rPr>
+            </w:pPr>
+          </w:p>
+          <w:p>
+            <w:pPr>
+              <w:pStyle w:val="ListParagraph"/>
+              <w:autoSpaceDE w:val="0"/>
+              <w:autoSpaceDN w:val="0"/>
+              <w:adjustRightInd w:val="0"/>
+              <w:ind w:left="360" w:right="-1"/>
+              <w:rPr>
+                <w:rFonts w:ascii="Courier New" w:hAnsi="Courier New" w:cs="Courier New"/>
+                <w:sz w:val="24"/>
+                <w:szCs w:val="24"/>
+                <w:lang w:val="en-GB"/>
+              </w:rPr>
+            </w:pPr>
+            <w:r>
+              <w:rPr>
+                <w:rFonts w:ascii="Courier New" w:hAnsi="Courier New" w:cs="Courier New"/>
+                <w:sz w:val="24"/>
+                <w:szCs w:val="24"/>
+                <w:lang w:val="en-GB"/>
+              </w:rPr>
+              <w:lastRenderedPageBreak/>
+              <w:t>If the field in which the next player would have to place his piece in is already won by a player, he wi</w:t>
+            </w:r>
+            <w:r>
+              <w:rPr>
+                <w:rFonts w:ascii="Courier New" w:hAnsi="Courier New" w:cs="Courier New"/>
+                <w:sz w:val="24"/>
+                <w:szCs w:val="24"/>
+                <w:lang w:val="en-GB"/>
+              </w:rPr>
+              <w:t>ll have to set his piece into any non-occupied field (screenshot 2)</w:t>
+            </w:r>
+            <w:r>
+              <w:rPr>
+                <w:noProof/>
+                <w:lang w:eastAsia="en-IE"/>
+              </w:rPr>
+              <w:t xml:space="preserve"> </w:t>
+            </w:r>
+          </w:p>
+          <w:p>
+            <w:pPr>
+              <w:pStyle w:val="ListParagraph"/>
+              <w:autoSpaceDE w:val="0"/>
+              <w:autoSpaceDN w:val="0"/>
+              <w:adjustRightInd w:val="0"/>
+              <w:ind w:left="360" w:right="-1"/>
+              <w:rPr>
+                <w:rFonts w:ascii="Courier New" w:hAnsi="Courier New" w:cs="Courier New"/>
+                <w:sz w:val="24"/>
+                <w:szCs w:val="24"/>
+                <w:lang w:val="en-GB"/>
+              </w:rPr>
+            </w:pPr>
+          </w:p>
+          <w:p>
+            <w:pPr>
+              <w:pStyle w:val="ListParagraph"/>
+              <w:autoSpaceDE w:val="0"/>
+              <w:autoSpaceDN w:val="0"/>
+              <w:adjustRightInd w:val="0"/>
+              <w:ind w:left="360" w:right="-1"/>
+              <w:rPr>
+                <w:rFonts w:ascii="Courier New" w:hAnsi="Courier New" w:cs="Courier New"/>
+                <w:b/>
+                <w:sz w:val="24"/>
+                <w:szCs w:val="24"/>
+                <w:u w:val="single"/>
+                <w:lang w:val="en-GB"/>
+              </w:rPr>
+            </w:pPr>
+            <w:r>
+              <w:rPr>
+                <w:rFonts w:ascii="Courier New" w:hAnsi="Courier New" w:cs="Courier New"/>
+                <w:b/>
+                <w:sz w:val="24"/>
+                <w:szCs w:val="24"/>
+                <w:u w:val="single"/>
+                <w:lang w:val="en-GB"/>
+              </w:rPr>
+              <w:t>SCREENSHOT 2</w:t>
+            </w:r>
+          </w:p>
+          <w:p>
+            <w:pPr>
+              <w:pStyle w:val="ListParagraph"/>
+              <w:autoSpaceDE w:val="0"/>
+              <w:autoSpaceDN w:val="0"/>
+              <w:adjustRightInd w:val="0"/>
+              <w:ind w:left="360" w:right="-1"/>
+              <w:rPr>
+                <w:rFonts w:ascii="Courier New" w:hAnsi="Courier New" w:cs="Courier New"/>
+                <w:b/>
+                <w:sz w:val="24"/>
+                <w:szCs w:val="24"/>
+                <w:u w:val="single"/>
+                <w:lang w:val="en-GB"/>
+              </w:rPr>
+            </w:pPr>
+            <w:r>
+              <w:rPr>
+                <w:noProof/>
+                <w:lang w:eastAsia="en-IE"/>
+              </w:rPr>
+              <mc:AlternateContent>
+                <mc:Choice Requires="wps">
+                  <w:drawing>
+                    <wp:anchor distT="0" distB="0" distL="114300" distR="114300" simplePos="0" relativeHeight="251661312" behindDoc="0" locked="0" layoutInCell="1" allowOverlap="1" wp14:anchorId="2DE7BDA7" wp14:editId="30E3B800">
+                      <wp:simplePos x="0" y="0"/>
+                      <wp:positionH relativeFrom="column">
+                        <wp:posOffset>1830675</wp:posOffset>
+                      </wp:positionH>
+                      <wp:positionV relativeFrom="paragraph">
+                        <wp:posOffset>406592</wp:posOffset>
+                      </wp:positionV>
+                      <wp:extent cx="1553122" cy="1282759"/>
+                      <wp:effectExtent l="0" t="0" r="28575" b="165100"/>
+                      <wp:wrapNone/>
+                      <wp:docPr id="13" name="Rectangular Callout 13"/>
+                      <wp:cNvGraphicFramePr/>
+                      <a:graphic xmlns:a="http://schemas.openxmlformats.org/drawingml/2006/main">
+                        <a:graphicData uri="http://schemas.microsoft.com/office/word/2010/wordprocessingShape">
+                          <wps:wsp>
+                            <wps:cNvSpPr/>
+                            <wps:spPr>
+                              <a:xfrm>
+                                <a:off x="0" y="0"/>
+                                <a:ext cx="1553122" cy="1282759"/>
+                              </a:xfrm>
+                              <a:prstGeom prst="wedgeRectCallout">
+                                <a:avLst>
+                                  <a:gd name="adj1" fmla="val 27779"/>
+                                  <a:gd name="adj2" fmla="val 61373"/>
+                                </a:avLst>
+                              </a:prstGeom>
+                            </wps:spPr>
+                            <wps:style>
+                              <a:lnRef idx="2">
+                                <a:schemeClr val="accent1">
+                                  <a:shade val="50000"/>
+                                </a:schemeClr>
+                              </a:lnRef>
+                              <a:fillRef idx="1">
+                                <a:schemeClr val="accent1"/>
+                              </a:fillRef>
+                              <a:effectRef idx="0">
+                                <a:schemeClr val="accent1"/>
+                              </a:effectRef>
+                              <a:fontRef idx="minor">
+                                <a:schemeClr val="lt1"/>
+                              </a:fontRef>
+                            </wps:style>
+                            <wps:txbx>
+                              <w:txbxContent>
+                                <w:p>
+                                  <w:pPr>
+                                    <w:jc w:val="center"/>
+                                  </w:pPr>
+                                  <w:r>
+                                    <w:t xml:space="preserve">Last O-Piece was placed here </w:t>
+                                  </w:r>
+                                  <w:r>
+                                    <w:sym w:font="Wingdings" w:char="F0E0"/>
+                                  </w:r>
+                                  <w:r>
+                                    <w:t xml:space="preserve"> next X-</w:t>
+                                  </w:r>
+                                  <w:r>
+                                    <w:t>Move in any non-occupied field, because field in the bottom middle is already won &amp; occupied by O</w:t>
+                                  </w:r>
+                                </w:p>
+                              </w:txbxContent>
+                            </wps:txbx>
+                            <wps:bodyPr rot="0" spcFirstLastPara="0" vertOverflow="overflow" horzOverflow="overflow" vert="horz" wrap="square" lIns="91440" tIns="45720" rIns="91440" bIns="45720" numCol="1" spcCol="0" rtlCol="0" fromWordArt="0" anchor="ctr" anchorCtr="0" forceAA="0" compatLnSpc="1">
+                              <a:prstTxWarp prst="textNoShape">
+                                <a:avLst/>
+                              </a:prstTxWarp>
+                              <a:noAutofit/>
+                            </wps:bodyPr>
+                          </wps:wsp>
+                        </a:graphicData>
+                      </a:graphic>
+                      <wp14:sizeRelH relativeFrom="margin">
+                        <wp14:pctWidth>0</wp14:pctWidth>
+                      </wp14:sizeRelH>
+                      <wp14:sizeRelV relativeFrom="margin">
+                        <wp14:pctHeight>0</wp14:pctHeight>
+                      </wp14:sizeRelV>
+                    </wp:anchor>
+                  </w:drawing>
+                </mc:Choice>
+                <mc:Fallback>
+                  <w:pict>
+                    <v:shape id="Rectangular Callout 13" o:spid="_x0000_s1027" type="#_x0000_t61" style="position:absolute;left:0;text-align:left;margin-left:144.15pt;margin-top:32pt;width:122.3pt;height:101pt;z-index:251661312;visibility:visible;mso-wrap-style:square;mso-width-percent:0;mso-height-percent:0;mso-wrap-distance-left:9pt;mso-wrap-distance-top:0;mso-wrap-distance-right:9pt;mso-wrap-distance-bottom:0;mso-position-horizontal:absolute;mso-position-horizontal-relative:text;mso-position-vertical:absolute;mso-position-vertical-relative:text;mso-width-percent:0;mso-height-percent:0;mso-width-relative:margin;mso-height-relative:margin;v-text-anchor:middle" o:gfxdata="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" adj="16800,24057" fillcolor="#5b9bd5 [3204]" strokecolor="#1f4d78 [1604]" strokeweight="1pt">
+                      <v:textbox>
+                        <w:txbxContent>
+                          <w:p>
+                            <w:pPr>
+                              <w:jc w:val="center"/>
+                            </w:pPr>
+                            <w:r>
+                              <w:t xml:space="preserve">Last O-Piece was placed here </w:t>
+                            </w:r>
+                            <w:r>
+                              <w:sym w:font="Wingdings" w:char="F0E0"/>
+                            </w:r>
+                            <w:r>
+                              <w:t xml:space="preserve"> next X-</w:t>
+                            </w:r>
+                            <w:r>
+                              <w:t>Move in any non-occupied field, because field in the bottom middle is already won &amp; occupied by O</w:t>
+                            </w:r>
+                          </w:p>
+                        </w:txbxContent>
+                      </v:textbox>
+                    </v:shape>
+                  </w:pict>
+                </mc:Fallback>
+              </mc:AlternateContent>
+            </w:r>
+            <w:r>
+              <w:rPr>
+                <w:noProof/>
+                <w:lang w:eastAsia="en-IE"/>
+              </w:rPr>
+              <w:drawing>
+                <wp:inline distT="0" distB="0" distL="0" distR="0" wp14:anchorId="1397A2EA" wp14:editId="3B51B7A9">
+                  <wp:extent cx="5867400" cy="6076950"/>
+                  <wp:effectExtent l="0" t="0" r="0" b="0"/>
+                  <wp:docPr id="12" name="Picture 12"/>
+                  <wp:cNvGraphicFramePr>
+                    <a:graphicFrameLocks xmlns:a="http://schemas.openxmlformats.org/drawingml/2006/main" noChangeAspect="1"/>
+                  </wp:cNvGraphicFramePr>
+                  <a:graphic xmlns:a="http://schemas.openxmlformats.org/drawingml/2006/main">
+                    <a:graphicData uri="http://schemas.openxmlformats.org/drawingml/2006/picture">
+                      <pic:pic xmlns:pic="http://schemas.openxmlformats.org/drawingml/2006/picture">
+                        <pic:nvPicPr>
+                          <pic:cNvPr id="0" name=""/>
+                          <pic:cNvPicPr/>
+                        </pic:nvPicPr>
+                        <pic:blipFill>
+                          <a:blip r:embed="rId22"/>
+                          <a:stretch>
+                            <a:fillRect/>
+                          </a:stretch>
+                        </pic:blipFill>
+                        <pic:spPr>
+                          <a:xfrm>
+                            <a:off x="0" y="0"/>
+                            <a:ext cx="5867400" cy="6076950"/>
+                          </a:xfrm>
+                          <a:prstGeom prst="rect">
+                            <a:avLst/>
+                          </a:prstGeom>
+                        </pic:spPr>
+                      </pic:pic>
+                    </a:graphicData>
+                  </a:graphic>
+                </wp:inline>
+              </w:drawing>
+            </w:r>
+            <w:bookmarkStart w:id="0" w:name="_GoBack"/>
+            <w:bookmarkEnd w:id="0"/>
           </w:p>
           <w:p>
             <w:pPr>
@@ -12389,6 +13061,15 @@
                 <w:lang w:val="en-GB"/>
               </w:rPr>
             </w:pPr>
+            <w:r>
+              <w:rPr>
+                <w:rFonts w:ascii="Courier New" w:hAnsi="Courier New" w:cs="Courier New"/>
+                <w:sz w:val="24"/>
+                <w:szCs w:val="24"/>
+                <w:lang w:val="en-GB"/>
+              </w:rPr>
+              <w:t>Displaying of active fields (see how it looks in the screenshots for task 5)</w:t>
+            </w:r>
           </w:p>
           <w:p>
             <w:pPr>
@@ -12414,16 +13095,14 @@
         </w:tabs>
         <w:ind w:right="-1"/>
       </w:pPr>
-      <w:bookmarkStart w:id="0" w:name="_GoBack"/>
-      <w:bookmarkEnd w:id="0"/>
     </w:p>
     <w:sectPr>
-      <w:headerReference w:type="even" r:id="rId21"/>
-      <w:headerReference w:type="default" r:id="rId22"/>
-      <w:footerReference w:type="even" r:id="rId23"/>
-      <w:footerReference w:type="default" r:id="rId24"/>
-      <w:headerReference w:type="first" r:id="rId25"/>
-      <w:footerReference w:type="first" r:id="rId26"/>
+      <w:headerReference w:type="even" r:id="rId23"/>
+      <w:headerReference w:type="default" r:id="rId24"/>
+      <w:footerReference w:type="even" r:id="rId25"/>
+      <w:footerReference w:type="default" r:id="rId26"/>
+      <w:headerReference w:type="first" r:id="rId27"/>
+      <w:footerReference w:type="first" r:id="rId28"/>
       <w:pgSz w:w="11906" w:h="16838"/>
       <w:pgMar w:top="1440" w:right="566" w:bottom="709" w:left="851" w:header="708" w:footer="708" w:gutter="0"/>
       <w:cols w:space="708"/>
@@ -16667,7 +17346,7 @@
   <a:extraClrSchemeLst/>
   <a:extLst>
     <a:ext uri="{05A4C25C-085E-4340-85A3-A5531E510DB2}">
-      <thm15:themeFamily xmlns="" xmlns:thm15="http://schemas.microsoft.com/office/thememl/2012/main" name="Office Theme" id="{62F939B6-93AF-4DB8-9C6B-D6C7DFDC589F}" vid="{4A3C46E8-61CC-4603-A589-7422A47A8E4A}"/>
+      <thm15:themeFamily xmlns:thm15="http://schemas.microsoft.com/office/thememl/2012/main" xmlns="" name="Office Theme" id="{62F939B6-93AF-4DB8-9C6B-D6C7DFDC589F}" vid="{4A3C46E8-61CC-4603-A589-7422A47A8E4A}"/>
     </a:ext>
   </a:extLst>
 </a:theme>
@@ -16678,7 +17357,7 @@
 </file>
 
 <file path=customXml/itemProps1.xml><?xml version="1.0" encoding="utf-8"?>
-<ds:datastoreItem xmlns:ds="http://schemas.openxmlformats.org/officeDocument/2006/customXml" ds:itemID="{B75BA768-D665-494C-9FC2-7DD3AF5CA75D}">
+<ds:datastoreItem xmlns:ds="http://schemas.openxmlformats.org/officeDocument/2006/customXml" ds:itemID="{DF1B1215-2A06-487F-9689-534ACEA10214}">
   <ds:schemaRefs>
     <ds:schemaRef ds:uri="http://schemas.openxmlformats.org/officeDocument/2006/bibliography"/>
   </ds:schemaRefs>

</xml_diff>

<commit_message>
Displaying of won fields and Piece Design Improvements
-increased strokeWidth of X Piece
-Fill Color of O Piece

green/red fill color when a field is won
</commit_message>
<xml_diff>
--- a/rengstorf_julian_2926988_assignment2/BSCO-BSCH - HCI-GUI - Assignment 02 v4.docx
+++ b/rengstorf_julian_2926988_assignment2/BSCO-BSCH - HCI-GUI - Assignment 02 v4.docx
@@ -527,7 +527,6 @@
                 <w:lang w:val="en-GB"/>
               </w:rPr>
             </w:pPr>
-            <w:proofErr w:type="spellStart"/>
             <w:r>
               <w:rPr>
                 <w:rFonts w:ascii="Courier New" w:hAnsi="Courier New" w:cs="Courier New"/>
@@ -553,17 +552,7 @@
                 <w:szCs w:val="28"/>
                 <w:lang w:val="en-GB"/>
               </w:rPr>
-              <w:t>Os</w:t>
-            </w:r>
-            <w:proofErr w:type="spellEnd"/>
-            <w:r>
-              <w:rPr>
-                <w:rFonts w:ascii="Courier New" w:hAnsi="Courier New" w:cs="Courier New"/>
-                <w:sz w:val="28"/>
-                <w:szCs w:val="28"/>
-                <w:lang w:val="en-GB"/>
-              </w:rPr>
-              <w:t xml:space="preserve"> (</w:t>
+              <w:t>Os (</w:t>
             </w:r>
             <w:r>
               <w:rPr>
@@ -767,17 +756,7 @@
                 <w:szCs w:val="24"/>
                 <w:lang w:val="en-GB"/>
               </w:rPr>
-              <w:t xml:space="preserve">In this assignment you are required to produce a working version of </w:t>
-            </w:r>
-            <w:proofErr w:type="spellStart"/>
-            <w:r>
-              <w:rPr>
-                <w:rFonts w:ascii="Courier New" w:hAnsi="Courier New" w:cs="Courier New"/>
-                <w:sz w:val="24"/>
-                <w:szCs w:val="24"/>
-                <w:lang w:val="en-GB"/>
-              </w:rPr>
-              <w:t>Unltimate</w:t>
+              <w:t>In this assignment you are required to produce a working version of Unltimate</w:t>
             </w:r>
             <w:r>
               <w:rPr>
@@ -797,7 +776,6 @@
               </w:rPr>
               <w:t>Os</w:t>
             </w:r>
-            <w:proofErr w:type="spellEnd"/>
             <w:r>
               <w:rPr>
                 <w:rFonts w:ascii="Courier New" w:hAnsi="Courier New" w:cs="Courier New"/>
@@ -1360,27 +1338,7 @@
                 <w:szCs w:val="24"/>
                 <w:lang w:val="en-GB"/>
               </w:rPr>
-              <w:t xml:space="preserve"> </w:t>
-            </w:r>
-            <w:proofErr w:type="gramStart"/>
-            <w:r>
-              <w:rPr>
-                <w:rFonts w:ascii="Courier New" w:hAnsi="Courier New" w:cs="Courier New"/>
-                <w:sz w:val="24"/>
-                <w:szCs w:val="24"/>
-                <w:lang w:val="en-GB"/>
-              </w:rPr>
-              <w:t>submission fail</w:t>
-            </w:r>
-            <w:proofErr w:type="gramEnd"/>
-            <w:r>
-              <w:rPr>
-                <w:rFonts w:ascii="Courier New" w:hAnsi="Courier New" w:cs="Courier New"/>
-                <w:sz w:val="24"/>
-                <w:szCs w:val="24"/>
-                <w:lang w:val="en-GB"/>
-              </w:rPr>
-              <w:t xml:space="preserve"> to meet the specified</w:t>
+              <w:t xml:space="preserve"> submission fail to meet the specified</w:t>
             </w:r>
             <w:r>
               <w:rPr>
@@ -1694,27 +1652,7 @@
                 <w:szCs w:val="24"/>
                 <w:lang w:val="en-GB"/>
               </w:rPr>
-              <w:t xml:space="preserve"> </w:t>
-            </w:r>
-            <w:proofErr w:type="spellStart"/>
-            <w:r>
-              <w:rPr>
-                <w:rFonts w:ascii="Courier New" w:hAnsi="Courier New" w:cs="Courier New"/>
-                <w:sz w:val="24"/>
-                <w:szCs w:val="24"/>
-                <w:lang w:val="en-GB"/>
-              </w:rPr>
-              <w:t>XOBoards</w:t>
-            </w:r>
-            <w:proofErr w:type="spellEnd"/>
-            <w:r>
-              <w:rPr>
-                <w:rFonts w:ascii="Courier New" w:hAnsi="Courier New" w:cs="Courier New"/>
-                <w:sz w:val="24"/>
-                <w:szCs w:val="24"/>
-                <w:lang w:val="en-GB"/>
-              </w:rPr>
-              <w:t xml:space="preserve"> as below. The cells of the boards have been colour coded below for your benefit. Where you can place an X or an O will be dictated by your opponent’s previous move. The</w:t>
+              <w:t xml:space="preserve"> XOBoards as below. The cells of the boards have been colour coded below for your benefit. Where you can place an X or an O will be dictated by your opponent’s previous move. The</w:t>
             </w:r>
             <w:r>
               <w:rPr>
@@ -1732,67 +1670,7 @@
                 <w:szCs w:val="24"/>
                 <w:lang w:val="en-GB"/>
               </w:rPr>
-              <w:t xml:space="preserve"> yellow cell in the top left of the top left board could is considered to be the 0</w:t>
-            </w:r>
-            <w:proofErr w:type="gramStart"/>
-            <w:r>
-              <w:rPr>
-                <w:rFonts w:ascii="Courier New" w:hAnsi="Courier New" w:cs="Courier New"/>
-                <w:sz w:val="24"/>
-                <w:szCs w:val="24"/>
-                <w:lang w:val="en-GB"/>
-              </w:rPr>
-              <w:t>,0</w:t>
-            </w:r>
-            <w:proofErr w:type="gramEnd"/>
-            <w:r>
-              <w:rPr>
-                <w:rFonts w:ascii="Courier New" w:hAnsi="Courier New" w:cs="Courier New"/>
-                <w:sz w:val="24"/>
-                <w:szCs w:val="24"/>
-                <w:lang w:val="en-GB"/>
-              </w:rPr>
-              <w:t xml:space="preserve"> cell in the 0,0 </w:t>
-            </w:r>
-            <w:proofErr w:type="spellStart"/>
-            <w:r>
-              <w:rPr>
-                <w:rFonts w:ascii="Courier New" w:hAnsi="Courier New" w:cs="Courier New"/>
-                <w:sz w:val="24"/>
-                <w:szCs w:val="24"/>
-                <w:lang w:val="en-GB"/>
-              </w:rPr>
-              <w:t>XOBoard</w:t>
-            </w:r>
-            <w:proofErr w:type="spellEnd"/>
-            <w:r>
-              <w:rPr>
-                <w:rFonts w:ascii="Courier New" w:hAnsi="Courier New" w:cs="Courier New"/>
-                <w:sz w:val="24"/>
-                <w:szCs w:val="24"/>
-                <w:lang w:val="en-GB"/>
-              </w:rPr>
-              <w:t xml:space="preserve"> of the </w:t>
-            </w:r>
-            <w:proofErr w:type="spellStart"/>
-            <w:r>
-              <w:rPr>
-                <w:rFonts w:ascii="Courier New" w:hAnsi="Courier New" w:cs="Courier New"/>
-                <w:sz w:val="24"/>
-                <w:szCs w:val="24"/>
-                <w:lang w:val="en-GB"/>
-              </w:rPr>
-              <w:t>XOUltimateBoard</w:t>
-            </w:r>
-            <w:proofErr w:type="spellEnd"/>
-            <w:r>
-              <w:rPr>
-                <w:rFonts w:ascii="Courier New" w:hAnsi="Courier New" w:cs="Courier New"/>
-                <w:sz w:val="24"/>
-                <w:szCs w:val="24"/>
-                <w:lang w:val="en-GB"/>
-              </w:rPr>
-              <w:t>.</w:t>
+              <w:t xml:space="preserve"> yellow cell in the top left of the top left board could is considered to be the 0,0 cell in the 0,0 XOBoard of the XOUltimateBoard.</w:t>
             </w:r>
           </w:p>
           <w:p>
@@ -6970,21 +6848,8 @@
                 <w:u w:val="single"/>
                 <w:lang w:val="en-GB"/>
               </w:rPr>
-              <w:t xml:space="preserve">Figure 1 – GUI for </w:t>
-            </w:r>
-            <w:proofErr w:type="spellStart"/>
-            <w:r>
-              <w:rPr>
-                <w:rFonts w:ascii="Courier New" w:hAnsi="Courier New" w:cs="Courier New"/>
-                <w:b/>
-                <w:sz w:val="24"/>
-                <w:szCs w:val="24"/>
-                <w:u w:val="single"/>
-                <w:lang w:val="en-GB"/>
-              </w:rPr>
-              <w:t>UltimateXOs</w:t>
-            </w:r>
-            <w:proofErr w:type="spellEnd"/>
+              <w:t>Figure 1 – GUI for UltimateXOs</w:t>
+            </w:r>
           </w:p>
           <w:p>
             <w:pPr>
@@ -7690,7 +7555,6 @@
               </w:rPr>
               <w:t xml:space="preserve"> to turn Example20 into basic </w:t>
             </w:r>
-            <w:proofErr w:type="spellStart"/>
             <w:r>
               <w:rPr>
                 <w:rFonts w:ascii="Courier New" w:hAnsi="Courier New" w:cs="Courier New"/>
@@ -7711,7 +7575,6 @@
               </w:rPr>
               <w:t>s</w:t>
             </w:r>
-            <w:proofErr w:type="spellEnd"/>
           </w:p>
         </w:tc>
       </w:tr>
@@ -7895,25 +7758,14 @@
                 <w:lang w:val="en-GB"/>
               </w:rPr>
             </w:pPr>
-            <w:proofErr w:type="gramStart"/>
-            <w:r>
-              <w:rPr>
-                <w:rFonts w:ascii="Courier New" w:hAnsi="Courier New" w:cs="Courier New"/>
-                <w:sz w:val="24"/>
-                <w:szCs w:val="24"/>
-                <w:lang w:val="en-GB"/>
-              </w:rPr>
-              <w:t>make</w:t>
-            </w:r>
-            <w:proofErr w:type="gramEnd"/>
-            <w:r>
-              <w:rPr>
-                <w:rFonts w:ascii="Courier New" w:hAnsi="Courier New" w:cs="Courier New"/>
-                <w:sz w:val="24"/>
-                <w:szCs w:val="24"/>
-                <w:lang w:val="en-GB"/>
-              </w:rPr>
-              <w:t xml:space="preserve"> the following edits to the files within it.</w:t>
+            <w:r>
+              <w:rPr>
+                <w:rFonts w:ascii="Courier New" w:hAnsi="Courier New" w:cs="Courier New"/>
+                <w:sz w:val="24"/>
+                <w:szCs w:val="24"/>
+                <w:lang w:val="en-GB"/>
+              </w:rPr>
+              <w:t>make the following edits to the files within it.</w:t>
             </w:r>
           </w:p>
           <w:p>
@@ -8025,27 +7877,7 @@
                 <w:szCs w:val="24"/>
                 <w:lang w:val="en-GB"/>
               </w:rPr>
-              <w:t xml:space="preserve">Change the title of the </w:t>
-            </w:r>
-            <w:proofErr w:type="spellStart"/>
-            <w:r>
-              <w:rPr>
-                <w:rFonts w:ascii="Courier New" w:hAnsi="Courier New" w:cs="Courier New"/>
-                <w:sz w:val="24"/>
-                <w:szCs w:val="24"/>
-                <w:lang w:val="en-GB"/>
-              </w:rPr>
-              <w:t>primaryStage</w:t>
-            </w:r>
-            <w:proofErr w:type="spellEnd"/>
-            <w:r>
-              <w:rPr>
-                <w:rFonts w:ascii="Courier New" w:hAnsi="Courier New" w:cs="Courier New"/>
-                <w:sz w:val="24"/>
-                <w:szCs w:val="24"/>
-                <w:lang w:val="en-GB"/>
-              </w:rPr>
-              <w:t xml:space="preserve"> to something appropriate</w:t>
+              <w:t>Change the title of the primaryStage to something appropriate</w:t>
             </w:r>
           </w:p>
           <w:p>
@@ -8253,87 +8085,7 @@
                 <w:szCs w:val="24"/>
                 <w:lang w:val="en-GB"/>
               </w:rPr>
-              <w:t xml:space="preserve">Translate </w:t>
-            </w:r>
-            <w:proofErr w:type="spellStart"/>
-            <w:r>
-              <w:rPr>
-                <w:rFonts w:ascii="Courier New" w:hAnsi="Courier New" w:cs="Courier New"/>
-                <w:sz w:val="24"/>
-                <w:szCs w:val="24"/>
-                <w:lang w:val="en-GB"/>
-              </w:rPr>
-              <w:t>ch_one</w:t>
-            </w:r>
-            <w:proofErr w:type="spellEnd"/>
-            <w:r>
-              <w:rPr>
-                <w:rFonts w:ascii="Courier New" w:hAnsi="Courier New" w:cs="Courier New"/>
-                <w:sz w:val="24"/>
-                <w:szCs w:val="24"/>
-                <w:lang w:val="en-GB"/>
-              </w:rPr>
-              <w:t xml:space="preserve">, </w:t>
-            </w:r>
-            <w:proofErr w:type="spellStart"/>
-            <w:r>
-              <w:rPr>
-                <w:rFonts w:ascii="Courier New" w:hAnsi="Courier New" w:cs="Courier New"/>
-                <w:sz w:val="24"/>
-                <w:szCs w:val="24"/>
-                <w:lang w:val="en-GB"/>
-              </w:rPr>
-              <w:t>ch_two</w:t>
-            </w:r>
-            <w:proofErr w:type="spellEnd"/>
-            <w:r>
-              <w:rPr>
-                <w:rFonts w:ascii="Courier New" w:hAnsi="Courier New" w:cs="Courier New"/>
-                <w:sz w:val="24"/>
-                <w:szCs w:val="24"/>
-                <w:lang w:val="en-GB"/>
-              </w:rPr>
-              <w:t xml:space="preserve">, </w:t>
-            </w:r>
-            <w:proofErr w:type="spellStart"/>
-            <w:r>
-              <w:rPr>
-                <w:rFonts w:ascii="Courier New" w:hAnsi="Courier New" w:cs="Courier New"/>
-                <w:sz w:val="24"/>
-                <w:szCs w:val="24"/>
-                <w:lang w:val="en-GB"/>
-              </w:rPr>
-              <w:t>cw_one</w:t>
-            </w:r>
-            <w:proofErr w:type="spellEnd"/>
-            <w:r>
-              <w:rPr>
-                <w:rFonts w:ascii="Courier New" w:hAnsi="Courier New" w:cs="Courier New"/>
-                <w:sz w:val="24"/>
-                <w:szCs w:val="24"/>
-                <w:lang w:val="en-GB"/>
-              </w:rPr>
-              <w:t xml:space="preserve">, </w:t>
-            </w:r>
-            <w:proofErr w:type="spellStart"/>
-            <w:r>
-              <w:rPr>
-                <w:rFonts w:ascii="Courier New" w:hAnsi="Courier New" w:cs="Courier New"/>
-                <w:sz w:val="24"/>
-                <w:szCs w:val="24"/>
-                <w:lang w:val="en-GB"/>
-              </w:rPr>
-              <w:t>cw_two</w:t>
-            </w:r>
-            <w:proofErr w:type="spellEnd"/>
-            <w:r>
-              <w:rPr>
-                <w:rFonts w:ascii="Courier New" w:hAnsi="Courier New" w:cs="Courier New"/>
-                <w:sz w:val="24"/>
-                <w:szCs w:val="24"/>
-                <w:lang w:val="en-GB"/>
-              </w:rPr>
-              <w:t xml:space="preserve"> </w:t>
+              <w:t xml:space="preserve">Translate ch_one, ch_two, cw_one, cw_two </w:t>
             </w:r>
           </w:p>
           <w:p>
@@ -8354,8 +8106,6 @@
                 <w:lang w:val="en-GB"/>
               </w:rPr>
             </w:pPr>
-            <w:proofErr w:type="spellStart"/>
-            <w:proofErr w:type="gramStart"/>
             <w:r>
               <w:rPr>
                 <w:rFonts w:ascii="Courier New" w:hAnsi="Courier New" w:cs="Courier New"/>
@@ -8374,64 +8124,23 @@
               </w:rPr>
               <w:t>Board</w:t>
             </w:r>
-            <w:proofErr w:type="spellEnd"/>
-            <w:r>
-              <w:rPr>
-                <w:rFonts w:ascii="Courier New" w:hAnsi="Courier New" w:cs="Courier New"/>
-                <w:sz w:val="24"/>
-                <w:szCs w:val="24"/>
-                <w:lang w:val="en-GB"/>
-              </w:rPr>
-              <w:t>(</w:t>
-            </w:r>
-            <w:proofErr w:type="gramEnd"/>
-            <w:r>
-              <w:rPr>
-                <w:rFonts w:ascii="Courier New" w:hAnsi="Courier New" w:cs="Courier New"/>
-                <w:sz w:val="24"/>
-                <w:szCs w:val="24"/>
-                <w:lang w:val="en-GB"/>
-              </w:rPr>
-              <w:t xml:space="preserve">)- </w:t>
-            </w:r>
-            <w:r>
-              <w:rPr>
-                <w:rFonts w:ascii="Courier New" w:hAnsi="Courier New" w:cs="Courier New"/>
-                <w:sz w:val="24"/>
-                <w:szCs w:val="24"/>
-                <w:lang w:val="en-GB"/>
-              </w:rPr>
-              <w:t xml:space="preserve">Ensure that </w:t>
-            </w:r>
-            <w:proofErr w:type="spellStart"/>
-            <w:r>
-              <w:rPr>
-                <w:rFonts w:ascii="Courier New" w:hAnsi="Courier New" w:cs="Courier New"/>
-                <w:sz w:val="24"/>
-                <w:szCs w:val="24"/>
-                <w:lang w:val="en-GB"/>
-              </w:rPr>
-              <w:t>XOBoards</w:t>
-            </w:r>
-            <w:proofErr w:type="spellEnd"/>
-            <w:r>
-              <w:rPr>
-                <w:rFonts w:ascii="Courier New" w:hAnsi="Courier New" w:cs="Courier New"/>
-                <w:sz w:val="24"/>
-                <w:szCs w:val="24"/>
-                <w:lang w:val="en-GB"/>
-              </w:rPr>
-              <w:t xml:space="preserve"> are added to </w:t>
-            </w:r>
-            <w:proofErr w:type="spellStart"/>
-            <w:r>
-              <w:rPr>
-                <w:rFonts w:ascii="Courier New" w:hAnsi="Courier New" w:cs="Courier New"/>
-                <w:sz w:val="24"/>
-                <w:szCs w:val="24"/>
-                <w:lang w:val="en-GB"/>
-              </w:rPr>
-              <w:t>XOUltimate</w:t>
+            <w:r>
+              <w:rPr>
+                <w:rFonts w:ascii="Courier New" w:hAnsi="Courier New" w:cs="Courier New"/>
+                <w:sz w:val="24"/>
+                <w:szCs w:val="24"/>
+                <w:lang w:val="en-GB"/>
+              </w:rPr>
+              <w:t xml:space="preserve">()- </w:t>
+            </w:r>
+            <w:r>
+              <w:rPr>
+                <w:rFonts w:ascii="Courier New" w:hAnsi="Courier New" w:cs="Courier New"/>
+                <w:sz w:val="24"/>
+                <w:szCs w:val="24"/>
+                <w:lang w:val="en-GB"/>
+              </w:rPr>
+              <w:t>Ensure that XOBoards are added to XOUltimate</w:t>
             </w:r>
             <w:r>
               <w:rPr>
@@ -8442,7 +8151,6 @@
               </w:rPr>
               <w:t>Board</w:t>
             </w:r>
-            <w:proofErr w:type="spellEnd"/>
             <w:r>
               <w:rPr>
                 <w:rFonts w:ascii="Courier New" w:hAnsi="Courier New" w:cs="Courier New"/>
@@ -8478,47 +8186,7 @@
                 <w:szCs w:val="24"/>
                 <w:lang w:val="en-GB"/>
               </w:rPr>
-              <w:t xml:space="preserve">reset() – </w:t>
-            </w:r>
-            <w:proofErr w:type="spellStart"/>
-            <w:r>
-              <w:rPr>
-                <w:rFonts w:ascii="Courier New" w:hAnsi="Courier New" w:cs="Courier New"/>
-                <w:sz w:val="24"/>
-                <w:szCs w:val="24"/>
-                <w:lang w:val="en-GB"/>
-              </w:rPr>
-              <w:t>Initalize</w:t>
-            </w:r>
-            <w:proofErr w:type="spellEnd"/>
-            <w:r>
-              <w:rPr>
-                <w:rFonts w:ascii="Courier New" w:hAnsi="Courier New" w:cs="Courier New"/>
-                <w:sz w:val="24"/>
-                <w:szCs w:val="24"/>
-                <w:lang w:val="en-GB"/>
-              </w:rPr>
-              <w:t xml:space="preserve"> </w:t>
-            </w:r>
-            <w:proofErr w:type="spellStart"/>
-            <w:r>
-              <w:rPr>
-                <w:rFonts w:ascii="Courier New" w:hAnsi="Courier New" w:cs="Courier New"/>
-                <w:sz w:val="24"/>
-                <w:szCs w:val="24"/>
-                <w:lang w:val="en-GB"/>
-              </w:rPr>
-              <w:t>XOBoards</w:t>
-            </w:r>
-            <w:proofErr w:type="spellEnd"/>
-            <w:r>
-              <w:rPr>
-                <w:rFonts w:ascii="Courier New" w:hAnsi="Courier New" w:cs="Courier New"/>
-                <w:sz w:val="24"/>
-                <w:szCs w:val="24"/>
-                <w:lang w:val="en-GB"/>
-              </w:rPr>
-              <w:t xml:space="preserve"> and add them</w:t>
+              <w:t>reset() – Initalize XOBoards and add them</w:t>
             </w:r>
           </w:p>
           <w:p>
@@ -8539,76 +8207,14 @@
                 <w:lang w:val="en-GB"/>
               </w:rPr>
             </w:pPr>
-            <w:proofErr w:type="spellStart"/>
-            <w:proofErr w:type="gramStart"/>
-            <w:r>
-              <w:rPr>
-                <w:rFonts w:ascii="Courier New" w:hAnsi="Courier New" w:cs="Courier New"/>
-                <w:sz w:val="24"/>
-                <w:szCs w:val="24"/>
-                <w:lang w:val="en-GB"/>
-              </w:rPr>
-              <w:t>placePiece</w:t>
-            </w:r>
-            <w:proofErr w:type="spellEnd"/>
-            <w:r>
-              <w:rPr>
-                <w:rFonts w:ascii="Courier New" w:hAnsi="Courier New" w:cs="Courier New"/>
-                <w:sz w:val="24"/>
-                <w:szCs w:val="24"/>
-                <w:lang w:val="en-GB"/>
-              </w:rPr>
-              <w:t>(</w:t>
-            </w:r>
-            <w:proofErr w:type="gramEnd"/>
-            <w:r>
-              <w:rPr>
-                <w:rFonts w:ascii="Courier New" w:hAnsi="Courier New" w:cs="Courier New"/>
-                <w:sz w:val="24"/>
-                <w:szCs w:val="24"/>
-                <w:lang w:val="en-GB"/>
-              </w:rPr>
-              <w:t xml:space="preserve">) – call </w:t>
-            </w:r>
-            <w:proofErr w:type="spellStart"/>
-            <w:r>
-              <w:rPr>
-                <w:rFonts w:ascii="Courier New" w:hAnsi="Courier New" w:cs="Courier New"/>
-                <w:sz w:val="24"/>
-                <w:szCs w:val="24"/>
-                <w:lang w:val="en-GB"/>
-              </w:rPr>
-              <w:t>placePiece</w:t>
-            </w:r>
-            <w:proofErr w:type="spellEnd"/>
-            <w:r>
-              <w:rPr>
-                <w:rFonts w:ascii="Courier New" w:hAnsi="Courier New" w:cs="Courier New"/>
-                <w:sz w:val="24"/>
-                <w:szCs w:val="24"/>
-                <w:lang w:val="en-GB"/>
-              </w:rPr>
-              <w:t xml:space="preserve">() of the correct </w:t>
-            </w:r>
-            <w:proofErr w:type="spellStart"/>
-            <w:r>
-              <w:rPr>
-                <w:rFonts w:ascii="Courier New" w:hAnsi="Courier New" w:cs="Courier New"/>
-                <w:sz w:val="24"/>
-                <w:szCs w:val="24"/>
-                <w:lang w:val="en-GB"/>
-              </w:rPr>
-              <w:t>XOBoard</w:t>
-            </w:r>
-            <w:proofErr w:type="spellEnd"/>
-            <w:r>
-              <w:rPr>
-                <w:rFonts w:ascii="Courier New" w:hAnsi="Courier New" w:cs="Courier New"/>
-                <w:sz w:val="24"/>
-                <w:szCs w:val="24"/>
-                <w:lang w:val="en-GB"/>
-              </w:rPr>
-              <w:t xml:space="preserve"> with localized height and width values as arguments.</w:t>
+            <w:r>
+              <w:rPr>
+                <w:rFonts w:ascii="Courier New" w:hAnsi="Courier New" w:cs="Courier New"/>
+                <w:sz w:val="24"/>
+                <w:szCs w:val="24"/>
+                <w:lang w:val="en-GB"/>
+              </w:rPr>
+              <w:t>placePiece() – call placePiece() of the correct XOBoard with localized height and width values as arguments.</w:t>
             </w:r>
           </w:p>
           <w:p>
@@ -8629,25 +8235,14 @@
                 <w:lang w:val="en-GB"/>
               </w:rPr>
             </w:pPr>
-            <w:proofErr w:type="spellStart"/>
-            <w:r>
-              <w:rPr>
-                <w:rFonts w:ascii="Courier New" w:hAnsi="Courier New" w:cs="Courier New"/>
-                <w:sz w:val="24"/>
-                <w:szCs w:val="24"/>
-                <w:lang w:val="en-GB"/>
-              </w:rPr>
-              <w:t>getCurrent_player</w:t>
-            </w:r>
-            <w:proofErr w:type="spellEnd"/>
-            <w:r>
-              <w:rPr>
-                <w:rFonts w:ascii="Courier New" w:hAnsi="Courier New" w:cs="Courier New"/>
-                <w:sz w:val="24"/>
-                <w:szCs w:val="24"/>
-                <w:lang w:val="en-GB"/>
-              </w:rPr>
-              <w:t>() – add this method</w:t>
+            <w:r>
+              <w:rPr>
+                <w:rFonts w:ascii="Courier New" w:hAnsi="Courier New" w:cs="Courier New"/>
+                <w:sz w:val="24"/>
+                <w:szCs w:val="24"/>
+                <w:lang w:val="en-GB"/>
+              </w:rPr>
+              <w:t>getCurrent_player() – add this method</w:t>
             </w:r>
           </w:p>
           <w:p>
@@ -8668,25 +8263,14 @@
                 <w:lang w:val="en-GB"/>
               </w:rPr>
             </w:pPr>
-            <w:proofErr w:type="spellStart"/>
-            <w:r>
-              <w:rPr>
-                <w:rFonts w:ascii="Courier New" w:hAnsi="Courier New" w:cs="Courier New"/>
-                <w:sz w:val="24"/>
-                <w:szCs w:val="24"/>
-                <w:lang w:val="en-GB"/>
-              </w:rPr>
-              <w:t>setCurrent_player</w:t>
-            </w:r>
-            <w:proofErr w:type="spellEnd"/>
-            <w:r>
-              <w:rPr>
-                <w:rFonts w:ascii="Courier New" w:hAnsi="Courier New" w:cs="Courier New"/>
-                <w:sz w:val="24"/>
-                <w:szCs w:val="24"/>
-                <w:lang w:val="en-GB"/>
-              </w:rPr>
-              <w:t>() – add this method</w:t>
+            <w:r>
+              <w:rPr>
+                <w:rFonts w:ascii="Courier New" w:hAnsi="Courier New" w:cs="Courier New"/>
+                <w:sz w:val="24"/>
+                <w:szCs w:val="24"/>
+                <w:lang w:val="en-GB"/>
+              </w:rPr>
+              <w:t>setCurrent_player() – add this method</w:t>
             </w:r>
           </w:p>
           <w:p>
@@ -8744,27 +8328,7 @@
                 <w:szCs w:val="24"/>
                 <w:lang w:val="en-GB"/>
               </w:rPr>
-              <w:t xml:space="preserve">Delete </w:t>
-            </w:r>
-            <w:proofErr w:type="spellStart"/>
-            <w:r>
-              <w:rPr>
-                <w:rFonts w:ascii="Courier New" w:hAnsi="Courier New" w:cs="Courier New"/>
-                <w:sz w:val="24"/>
-                <w:szCs w:val="24"/>
-                <w:lang w:val="en-GB"/>
-              </w:rPr>
-              <w:t>current_player</w:t>
-            </w:r>
-            <w:proofErr w:type="spellEnd"/>
-            <w:r>
-              <w:rPr>
-                <w:rFonts w:ascii="Courier New" w:hAnsi="Courier New" w:cs="Courier New"/>
-                <w:sz w:val="24"/>
-                <w:szCs w:val="24"/>
-                <w:lang w:val="en-GB"/>
-              </w:rPr>
-              <w:t xml:space="preserve"> field.</w:t>
+              <w:t>Delete current_player field.</w:t>
             </w:r>
           </w:p>
           <w:p>
@@ -8785,56 +8349,14 @@
                 <w:lang w:val="en-GB"/>
               </w:rPr>
             </w:pPr>
-            <w:proofErr w:type="spellStart"/>
-            <w:proofErr w:type="gramStart"/>
-            <w:r>
-              <w:rPr>
-                <w:rFonts w:ascii="Courier New" w:hAnsi="Courier New" w:cs="Courier New"/>
-                <w:sz w:val="24"/>
-                <w:szCs w:val="24"/>
-                <w:lang w:val="en-GB"/>
-              </w:rPr>
-              <w:t>XOBoard</w:t>
-            </w:r>
-            <w:proofErr w:type="spellEnd"/>
-            <w:r>
-              <w:rPr>
-                <w:rFonts w:ascii="Courier New" w:hAnsi="Courier New" w:cs="Courier New"/>
-                <w:sz w:val="24"/>
-                <w:szCs w:val="24"/>
-                <w:lang w:val="en-GB"/>
-              </w:rPr>
-              <w:t>(</w:t>
-            </w:r>
-            <w:proofErr w:type="gramEnd"/>
-            <w:r>
-              <w:rPr>
-                <w:rFonts w:ascii="Courier New" w:hAnsi="Courier New" w:cs="Courier New"/>
-                <w:sz w:val="24"/>
-                <w:szCs w:val="24"/>
-                <w:lang w:val="en-GB"/>
-              </w:rPr>
-              <w:t xml:space="preserve">) - accept a reference to an </w:t>
-            </w:r>
-            <w:proofErr w:type="spellStart"/>
-            <w:r>
-              <w:rPr>
-                <w:rFonts w:ascii="Courier New" w:hAnsi="Courier New" w:cs="Courier New"/>
-                <w:sz w:val="24"/>
-                <w:szCs w:val="24"/>
-                <w:lang w:val="en-GB"/>
-              </w:rPr>
-              <w:t>XOUltimate</w:t>
-            </w:r>
-            <w:proofErr w:type="spellEnd"/>
-            <w:r>
-              <w:rPr>
-                <w:rFonts w:ascii="Courier New" w:hAnsi="Courier New" w:cs="Courier New"/>
-                <w:sz w:val="24"/>
-                <w:szCs w:val="24"/>
-                <w:lang w:val="en-GB"/>
-              </w:rPr>
-              <w:t xml:space="preserve"> object and store it as private member data.</w:t>
+            <w:r>
+              <w:rPr>
+                <w:rFonts w:ascii="Courier New" w:hAnsi="Courier New" w:cs="Courier New"/>
+                <w:sz w:val="24"/>
+                <w:szCs w:val="24"/>
+                <w:lang w:val="en-GB"/>
+              </w:rPr>
+              <w:t>XOBoard() - accept a reference to an XOUltimate object and store it as private member data.</w:t>
             </w:r>
             <w:r>
               <w:rPr>
@@ -8937,8 +8459,6 @@
                 <w:lang w:val="en-GB"/>
               </w:rPr>
             </w:pPr>
-            <w:proofErr w:type="spellStart"/>
-            <w:proofErr w:type="gramStart"/>
             <w:r>
               <w:rPr>
                 <w:rFonts w:ascii="Courier New" w:hAnsi="Courier New" w:cs="Courier New"/>
@@ -8957,74 +8477,23 @@
               </w:rPr>
               <w:t>Piece</w:t>
             </w:r>
-            <w:proofErr w:type="spellEnd"/>
-            <w:r>
-              <w:rPr>
-                <w:rFonts w:ascii="Courier New" w:hAnsi="Courier New" w:cs="Courier New"/>
-                <w:sz w:val="24"/>
-                <w:szCs w:val="24"/>
-                <w:lang w:val="en-GB"/>
-              </w:rPr>
-              <w:t>(</w:t>
-            </w:r>
-            <w:proofErr w:type="gramEnd"/>
-            <w:r>
-              <w:rPr>
-                <w:rFonts w:ascii="Courier New" w:hAnsi="Courier New" w:cs="Courier New"/>
-                <w:sz w:val="24"/>
-                <w:szCs w:val="24"/>
-                <w:lang w:val="en-GB"/>
-              </w:rPr>
-              <w:t xml:space="preserve">)- get and set current player in </w:t>
-            </w:r>
-            <w:proofErr w:type="spellStart"/>
-            <w:r>
-              <w:rPr>
-                <w:rFonts w:ascii="Courier New" w:hAnsi="Courier New" w:cs="Courier New"/>
-                <w:sz w:val="24"/>
-                <w:szCs w:val="24"/>
-                <w:lang w:val="en-GB"/>
-              </w:rPr>
-              <w:t>XOUltimate</w:t>
-            </w:r>
-            <w:proofErr w:type="spellEnd"/>
-            <w:r>
-              <w:rPr>
-                <w:rFonts w:ascii="Courier New" w:hAnsi="Courier New" w:cs="Courier New"/>
-                <w:sz w:val="24"/>
-                <w:szCs w:val="24"/>
-                <w:lang w:val="en-GB"/>
-              </w:rPr>
-              <w:t xml:space="preserve"> private </w:t>
-            </w:r>
-            <w:r>
-              <w:rPr>
-                <w:rFonts w:ascii="Courier New" w:hAnsi="Courier New" w:cs="Courier New"/>
-                <w:sz w:val="24"/>
-                <w:szCs w:val="24"/>
-                <w:lang w:val="en-GB"/>
-              </w:rPr>
-              <w:t xml:space="preserve">object using </w:t>
-            </w:r>
-            <w:proofErr w:type="spellStart"/>
-            <w:r>
-              <w:rPr>
-                <w:rFonts w:ascii="Courier New" w:hAnsi="Courier New" w:cs="Courier New"/>
-                <w:sz w:val="24"/>
-                <w:szCs w:val="24"/>
-                <w:lang w:val="en-GB"/>
-              </w:rPr>
-              <w:t>accessor</w:t>
-            </w:r>
-            <w:proofErr w:type="spellEnd"/>
-            <w:r>
-              <w:rPr>
-                <w:rFonts w:ascii="Courier New" w:hAnsi="Courier New" w:cs="Courier New"/>
-                <w:sz w:val="24"/>
-                <w:szCs w:val="24"/>
-                <w:lang w:val="en-GB"/>
-              </w:rPr>
-              <w:t xml:space="preserve"> methods written in XOUltimate.java</w:t>
+            <w:r>
+              <w:rPr>
+                <w:rFonts w:ascii="Courier New" w:hAnsi="Courier New" w:cs="Courier New"/>
+                <w:sz w:val="24"/>
+                <w:szCs w:val="24"/>
+                <w:lang w:val="en-GB"/>
+              </w:rPr>
+              <w:t xml:space="preserve">()- get and set current player in XOUltimate private </w:t>
+            </w:r>
+            <w:r>
+              <w:rPr>
+                <w:rFonts w:ascii="Courier New" w:hAnsi="Courier New" w:cs="Courier New"/>
+                <w:sz w:val="24"/>
+                <w:szCs w:val="24"/>
+                <w:lang w:val="en-GB"/>
+              </w:rPr>
+              <w:t>object using accessor methods written in XOUltimate.java</w:t>
             </w:r>
             <w:r>
               <w:rPr>
@@ -9091,47 +8560,7 @@
                 <w:szCs w:val="24"/>
                 <w:lang w:val="en-GB"/>
               </w:rPr>
-              <w:t xml:space="preserve">Change all references from </w:t>
-            </w:r>
-            <w:proofErr w:type="spellStart"/>
-            <w:r>
-              <w:rPr>
-                <w:rFonts w:ascii="Courier New" w:hAnsi="Courier New" w:cs="Courier New"/>
-                <w:sz w:val="24"/>
-                <w:szCs w:val="24"/>
-                <w:lang w:val="en-GB"/>
-              </w:rPr>
-              <w:t>XOBoard</w:t>
-            </w:r>
-            <w:proofErr w:type="spellEnd"/>
-            <w:r>
-              <w:rPr>
-                <w:rFonts w:ascii="Courier New" w:hAnsi="Courier New" w:cs="Courier New"/>
-                <w:sz w:val="24"/>
-                <w:szCs w:val="24"/>
-                <w:lang w:val="en-GB"/>
-              </w:rPr>
-              <w:t xml:space="preserve"> to </w:t>
-            </w:r>
-            <w:proofErr w:type="spellStart"/>
-            <w:r>
-              <w:rPr>
-                <w:rFonts w:ascii="Courier New" w:hAnsi="Courier New" w:cs="Courier New"/>
-                <w:sz w:val="24"/>
-                <w:szCs w:val="24"/>
-                <w:lang w:val="en-GB"/>
-              </w:rPr>
-              <w:t>XOUltimateBoard</w:t>
-            </w:r>
-            <w:proofErr w:type="spellEnd"/>
-            <w:r>
-              <w:rPr>
-                <w:rFonts w:ascii="Courier New" w:hAnsi="Courier New" w:cs="Courier New"/>
-                <w:sz w:val="24"/>
-                <w:szCs w:val="24"/>
-                <w:lang w:val="en-GB"/>
-              </w:rPr>
-              <w:t xml:space="preserve">. </w:t>
+              <w:t xml:space="preserve">Change all references from XOBoard to XOUltimateBoard. </w:t>
             </w:r>
           </w:p>
           <w:p>
@@ -9273,47 +8702,7 @@
                 <w:szCs w:val="24"/>
                 <w:lang w:val="en-GB"/>
               </w:rPr>
-              <w:t xml:space="preserve"> focus on the board array in </w:t>
-            </w:r>
-            <w:proofErr w:type="spellStart"/>
-            <w:r>
-              <w:rPr>
-                <w:rFonts w:ascii="Courier New" w:hAnsi="Courier New" w:cs="Courier New"/>
-                <w:sz w:val="24"/>
-                <w:szCs w:val="24"/>
-                <w:lang w:val="en-GB"/>
-              </w:rPr>
-              <w:t>XOUltimateBoard</w:t>
-            </w:r>
-            <w:proofErr w:type="spellEnd"/>
-            <w:r>
-              <w:rPr>
-                <w:rFonts w:ascii="Courier New" w:hAnsi="Courier New" w:cs="Courier New"/>
-                <w:sz w:val="24"/>
-                <w:szCs w:val="24"/>
-                <w:lang w:val="en-GB"/>
-              </w:rPr>
-              <w:t xml:space="preserve"> and </w:t>
-            </w:r>
-            <w:proofErr w:type="spellStart"/>
-            <w:r>
-              <w:rPr>
-                <w:rFonts w:ascii="Courier New" w:hAnsi="Courier New" w:cs="Courier New"/>
-                <w:sz w:val="24"/>
-                <w:szCs w:val="24"/>
-                <w:lang w:val="en-GB"/>
-              </w:rPr>
-              <w:t>XOBoard</w:t>
-            </w:r>
-            <w:proofErr w:type="spellEnd"/>
-            <w:r>
-              <w:rPr>
-                <w:rFonts w:ascii="Courier New" w:hAnsi="Courier New" w:cs="Courier New"/>
-                <w:sz w:val="24"/>
-                <w:szCs w:val="24"/>
-                <w:lang w:val="en-GB"/>
-              </w:rPr>
-              <w:t xml:space="preserve">. It will have methods which will be called </w:t>
+              <w:t xml:space="preserve"> focus on the board array in XOUltimateBoard and XOBoard. It will have methods which will be called </w:t>
             </w:r>
             <w:r>
               <w:rPr>
@@ -9331,87 +8720,16 @@
                 <w:szCs w:val="24"/>
                 <w:lang w:val="en-GB"/>
               </w:rPr>
-              <w:t xml:space="preserve"> from </w:t>
-            </w:r>
-            <w:proofErr w:type="spellStart"/>
-            <w:r>
-              <w:rPr>
-                <w:rFonts w:ascii="Courier New" w:hAnsi="Courier New" w:cs="Courier New"/>
-                <w:sz w:val="24"/>
-                <w:szCs w:val="24"/>
-                <w:lang w:val="en-GB"/>
-              </w:rPr>
-              <w:t>XOBo</w:t>
-            </w:r>
-            <w:r>
-              <w:rPr>
-                <w:rFonts w:ascii="Courier New" w:hAnsi="Courier New" w:cs="Courier New"/>
-                <w:sz w:val="24"/>
-                <w:szCs w:val="24"/>
-                <w:lang w:val="en-GB"/>
-              </w:rPr>
-              <w:t>ard</w:t>
-            </w:r>
-            <w:proofErr w:type="spellEnd"/>
-            <w:r>
-              <w:rPr>
-                <w:rFonts w:ascii="Courier New" w:hAnsi="Courier New" w:cs="Courier New"/>
-                <w:sz w:val="24"/>
-                <w:szCs w:val="24"/>
-                <w:lang w:val="en-GB"/>
-              </w:rPr>
-              <w:t>/</w:t>
-            </w:r>
-            <w:proofErr w:type="spellStart"/>
-            <w:r>
-              <w:rPr>
-                <w:rFonts w:ascii="Courier New" w:hAnsi="Courier New" w:cs="Courier New"/>
-                <w:sz w:val="24"/>
-                <w:szCs w:val="24"/>
-                <w:lang w:val="en-GB"/>
-              </w:rPr>
-              <w:t>XOUltimateBoard</w:t>
-            </w:r>
-            <w:proofErr w:type="spellEnd"/>
-            <w:r>
-              <w:rPr>
-                <w:rFonts w:ascii="Courier New" w:hAnsi="Courier New" w:cs="Courier New"/>
-                <w:sz w:val="24"/>
-                <w:szCs w:val="24"/>
-                <w:lang w:val="en-GB"/>
-              </w:rPr>
-              <w:t xml:space="preserve"> </w:t>
-            </w:r>
-            <w:proofErr w:type="spellStart"/>
-            <w:proofErr w:type="gramStart"/>
-            <w:r>
-              <w:rPr>
-                <w:rFonts w:ascii="Courier New" w:hAnsi="Courier New" w:cs="Courier New"/>
-                <w:sz w:val="24"/>
-                <w:szCs w:val="24"/>
-                <w:lang w:val="en-GB"/>
-              </w:rPr>
-              <w:t>placePiece</w:t>
-            </w:r>
-            <w:proofErr w:type="spellEnd"/>
-            <w:r>
-              <w:rPr>
-                <w:rFonts w:ascii="Courier New" w:hAnsi="Courier New" w:cs="Courier New"/>
-                <w:sz w:val="24"/>
-                <w:szCs w:val="24"/>
-                <w:lang w:val="en-GB"/>
-              </w:rPr>
-              <w:t>(</w:t>
-            </w:r>
-            <w:proofErr w:type="gramEnd"/>
-            <w:r>
-              <w:rPr>
-                <w:rFonts w:ascii="Courier New" w:hAnsi="Courier New" w:cs="Courier New"/>
-                <w:sz w:val="24"/>
-                <w:szCs w:val="24"/>
-                <w:lang w:val="en-GB"/>
-              </w:rPr>
-              <w:t>)</w:t>
+              <w:t xml:space="preserve"> from XOBo</w:t>
+            </w:r>
+            <w:r>
+              <w:rPr>
+                <w:rFonts w:ascii="Courier New" w:hAnsi="Courier New" w:cs="Courier New"/>
+                <w:sz w:val="24"/>
+                <w:szCs w:val="24"/>
+                <w:lang w:val="en-GB"/>
+              </w:rPr>
+              <w:t>ard/XOUltimateBoard placePiece()</w:t>
             </w:r>
             <w:r>
               <w:rPr>
@@ -10158,7 +9476,6 @@
               </w:rPr>
               <w:t xml:space="preserve"> </w:t>
             </w:r>
-            <w:proofErr w:type="spellStart"/>
             <w:r>
               <w:rPr>
                 <w:rFonts w:ascii="Courier New" w:hAnsi="Courier New" w:cs="Courier New"/>
@@ -10179,7 +9496,6 @@
               </w:rPr>
               <w:t>oard</w:t>
             </w:r>
-            <w:proofErr w:type="spellEnd"/>
             <w:r>
               <w:rPr>
                 <w:rFonts w:ascii="Courier New" w:hAnsi="Courier New" w:cs="Courier New"/>
@@ -10244,7 +9560,6 @@
               </w:rPr>
               <w:t xml:space="preserve"> the </w:t>
             </w:r>
-            <w:proofErr w:type="spellStart"/>
             <w:r>
               <w:rPr>
                 <w:rFonts w:ascii="Courier New" w:hAnsi="Courier New" w:cs="Courier New"/>
@@ -10255,7 +9570,6 @@
               </w:rPr>
               <w:t>XOUltimateBoard</w:t>
             </w:r>
-            <w:proofErr w:type="spellEnd"/>
             <w:r>
               <w:rPr>
                 <w:rFonts w:ascii="Courier New" w:hAnsi="Courier New" w:cs="Courier New"/>
@@ -10274,7 +9588,6 @@
               </w:rPr>
               <w:t xml:space="preserve"> Majority of code to appear in </w:t>
             </w:r>
-            <w:proofErr w:type="spellStart"/>
             <w:r>
               <w:rPr>
                 <w:rFonts w:ascii="Courier New" w:hAnsi="Courier New" w:cs="Courier New"/>
@@ -10285,7 +9598,6 @@
               </w:rPr>
               <w:t>GameLogic</w:t>
             </w:r>
-            <w:proofErr w:type="spellEnd"/>
             <w:r>
               <w:rPr>
                 <w:rFonts w:ascii="Courier New" w:hAnsi="Courier New" w:cs="Courier New"/>
@@ -10480,19 +9792,74 @@
                 <w:szCs w:val="24"/>
                 <w:lang w:val="en-GB"/>
               </w:rPr>
-              <w:t xml:space="preserve">If a move was successfully completed and the </w:t>
-            </w:r>
-            <w:proofErr w:type="spellStart"/>
-            <w:r>
-              <w:rPr>
-                <w:rFonts w:ascii="Courier New" w:hAnsi="Courier New" w:cs="Courier New"/>
-                <w:sz w:val="24"/>
-                <w:szCs w:val="24"/>
-                <w:lang w:val="en-GB"/>
-              </w:rPr>
-              <w:t>relivent</w:t>
-            </w:r>
-            <w:proofErr w:type="spellEnd"/>
+              <w:t xml:space="preserve">If a move was successfully completed and the relivent </w:t>
+            </w:r>
+            <w:r>
+              <w:rPr>
+                <w:rFonts w:ascii="Courier New" w:hAnsi="Courier New" w:cs="Courier New"/>
+                <w:i/>
+                <w:sz w:val="24"/>
+                <w:szCs w:val="24"/>
+                <w:lang w:val="en-GB"/>
+              </w:rPr>
+              <w:t>XOBoard</w:t>
+            </w:r>
+            <w:r>
+              <w:rPr>
+                <w:rFonts w:ascii="Courier New" w:hAnsi="Courier New" w:cs="Courier New"/>
+                <w:sz w:val="24"/>
+                <w:szCs w:val="24"/>
+                <w:lang w:val="en-GB"/>
+              </w:rPr>
+              <w:t xml:space="preserve"> contains a winning state </w:t>
+            </w:r>
+            <w:r>
+              <w:rPr>
+                <w:rFonts w:ascii="Courier New" w:hAnsi="Courier New" w:cs="Courier New"/>
+                <w:sz w:val="24"/>
+                <w:szCs w:val="24"/>
+                <w:lang w:val="en-GB"/>
+              </w:rPr>
+              <w:t xml:space="preserve">update </w:t>
+            </w:r>
+            <w:r>
+              <w:rPr>
+                <w:rFonts w:ascii="Courier New" w:hAnsi="Courier New" w:cs="Courier New"/>
+                <w:sz w:val="24"/>
+                <w:szCs w:val="24"/>
+                <w:lang w:val="en-GB"/>
+              </w:rPr>
+              <w:t xml:space="preserve">the </w:t>
+            </w:r>
+            <w:r>
+              <w:rPr>
+                <w:rFonts w:ascii="Courier New" w:hAnsi="Courier New" w:cs="Courier New"/>
+                <w:i/>
+                <w:sz w:val="24"/>
+                <w:szCs w:val="24"/>
+                <w:lang w:val="en-GB"/>
+              </w:rPr>
+              <w:t>board</w:t>
+            </w:r>
+            <w:r>
+              <w:rPr>
+                <w:rFonts w:ascii="Courier New" w:hAnsi="Courier New" w:cs="Courier New"/>
+                <w:sz w:val="24"/>
+                <w:szCs w:val="24"/>
+                <w:lang w:val="en-GB"/>
+              </w:rPr>
+              <w:t xml:space="preserve"> array of the </w:t>
+            </w:r>
+            <w:r>
+              <w:rPr>
+                <w:rFonts w:ascii="Courier New" w:hAnsi="Courier New" w:cs="Courier New"/>
+                <w:i/>
+                <w:sz w:val="24"/>
+                <w:szCs w:val="24"/>
+                <w:lang w:val="en-GB"/>
+              </w:rPr>
+              <w:t>XOUltimateBoard</w:t>
+            </w:r>
             <w:r>
               <w:rPr>
                 <w:rFonts w:ascii="Courier New" w:hAnsi="Courier New" w:cs="Courier New"/>
@@ -10502,7 +9869,33 @@
               </w:rPr>
               <w:t xml:space="preserve"> </w:t>
             </w:r>
-            <w:proofErr w:type="spellStart"/>
+            <w:r>
+              <w:rPr>
+                <w:rFonts w:ascii="Courier New" w:hAnsi="Courier New" w:cs="Courier New"/>
+                <w:sz w:val="24"/>
+                <w:szCs w:val="24"/>
+                <w:lang w:val="en-GB"/>
+              </w:rPr>
+              <w:t xml:space="preserve">and </w:t>
+            </w:r>
+            <w:r>
+              <w:rPr>
+                <w:rFonts w:ascii="Courier New" w:hAnsi="Courier New" w:cs="Courier New"/>
+                <w:sz w:val="24"/>
+                <w:szCs w:val="24"/>
+                <w:lang w:val="en-GB"/>
+              </w:rPr>
+              <w:t>see if it contains a winning state and if so notify the user and end the game.</w:t>
+            </w:r>
+            <w:r>
+              <w:rPr>
+                <w:rFonts w:ascii="Courier New" w:hAnsi="Courier New" w:cs="Courier New"/>
+                <w:sz w:val="24"/>
+                <w:szCs w:val="24"/>
+                <w:lang w:val="en-GB"/>
+              </w:rPr>
+              <w:t xml:space="preserve"> Majority of code to appear in </w:t>
+            </w:r>
             <w:r>
               <w:rPr>
                 <w:rFonts w:ascii="Courier New" w:hAnsi="Courier New" w:cs="Courier New"/>
@@ -10511,115 +9904,8 @@
                 <w:szCs w:val="24"/>
                 <w:lang w:val="en-GB"/>
               </w:rPr>
-              <w:t>XOBoard</w:t>
-            </w:r>
-            <w:proofErr w:type="spellEnd"/>
-            <w:r>
-              <w:rPr>
-                <w:rFonts w:ascii="Courier New" w:hAnsi="Courier New" w:cs="Courier New"/>
-                <w:sz w:val="24"/>
-                <w:szCs w:val="24"/>
-                <w:lang w:val="en-GB"/>
-              </w:rPr>
-              <w:t xml:space="preserve"> contains a winning state </w:t>
-            </w:r>
-            <w:r>
-              <w:rPr>
-                <w:rFonts w:ascii="Courier New" w:hAnsi="Courier New" w:cs="Courier New"/>
-                <w:sz w:val="24"/>
-                <w:szCs w:val="24"/>
-                <w:lang w:val="en-GB"/>
-              </w:rPr>
-              <w:t xml:space="preserve">update </w:t>
-            </w:r>
-            <w:r>
-              <w:rPr>
-                <w:rFonts w:ascii="Courier New" w:hAnsi="Courier New" w:cs="Courier New"/>
-                <w:sz w:val="24"/>
-                <w:szCs w:val="24"/>
-                <w:lang w:val="en-GB"/>
-              </w:rPr>
-              <w:t xml:space="preserve">the </w:t>
-            </w:r>
-            <w:r>
-              <w:rPr>
-                <w:rFonts w:ascii="Courier New" w:hAnsi="Courier New" w:cs="Courier New"/>
-                <w:i/>
-                <w:sz w:val="24"/>
-                <w:szCs w:val="24"/>
-                <w:lang w:val="en-GB"/>
-              </w:rPr>
-              <w:t>board</w:t>
-            </w:r>
-            <w:r>
-              <w:rPr>
-                <w:rFonts w:ascii="Courier New" w:hAnsi="Courier New" w:cs="Courier New"/>
-                <w:sz w:val="24"/>
-                <w:szCs w:val="24"/>
-                <w:lang w:val="en-GB"/>
-              </w:rPr>
-              <w:t xml:space="preserve"> array of the </w:t>
-            </w:r>
-            <w:proofErr w:type="spellStart"/>
-            <w:r>
-              <w:rPr>
-                <w:rFonts w:ascii="Courier New" w:hAnsi="Courier New" w:cs="Courier New"/>
-                <w:i/>
-                <w:sz w:val="24"/>
-                <w:szCs w:val="24"/>
-                <w:lang w:val="en-GB"/>
-              </w:rPr>
-              <w:t>XOUltimateBoard</w:t>
-            </w:r>
-            <w:proofErr w:type="spellEnd"/>
-            <w:r>
-              <w:rPr>
-                <w:rFonts w:ascii="Courier New" w:hAnsi="Courier New" w:cs="Courier New"/>
-                <w:sz w:val="24"/>
-                <w:szCs w:val="24"/>
-                <w:lang w:val="en-GB"/>
-              </w:rPr>
-              <w:t xml:space="preserve"> </w:t>
-            </w:r>
-            <w:r>
-              <w:rPr>
-                <w:rFonts w:ascii="Courier New" w:hAnsi="Courier New" w:cs="Courier New"/>
-                <w:sz w:val="24"/>
-                <w:szCs w:val="24"/>
-                <w:lang w:val="en-GB"/>
-              </w:rPr>
-              <w:t xml:space="preserve">and </w:t>
-            </w:r>
-            <w:r>
-              <w:rPr>
-                <w:rFonts w:ascii="Courier New" w:hAnsi="Courier New" w:cs="Courier New"/>
-                <w:sz w:val="24"/>
-                <w:szCs w:val="24"/>
-                <w:lang w:val="en-GB"/>
-              </w:rPr>
-              <w:t>see if it contains a winning state and if so notify the user and end the game.</w:t>
-            </w:r>
-            <w:r>
-              <w:rPr>
-                <w:rFonts w:ascii="Courier New" w:hAnsi="Courier New" w:cs="Courier New"/>
-                <w:sz w:val="24"/>
-                <w:szCs w:val="24"/>
-                <w:lang w:val="en-GB"/>
-              </w:rPr>
-              <w:t xml:space="preserve"> Majority of code to appear in </w:t>
-            </w:r>
-            <w:proofErr w:type="spellStart"/>
-            <w:r>
-              <w:rPr>
-                <w:rFonts w:ascii="Courier New" w:hAnsi="Courier New" w:cs="Courier New"/>
-                <w:i/>
-                <w:sz w:val="24"/>
-                <w:szCs w:val="24"/>
-                <w:lang w:val="en-GB"/>
-              </w:rPr>
               <w:t>GameLogic</w:t>
             </w:r>
-            <w:proofErr w:type="spellEnd"/>
             <w:r>
               <w:rPr>
                 <w:rFonts w:ascii="Courier New" w:hAnsi="Courier New" w:cs="Courier New"/>
@@ -10772,7 +10058,6 @@
               </w:rPr>
               <w:t xml:space="preserve"> In the </w:t>
             </w:r>
-            <w:proofErr w:type="spellStart"/>
             <w:r>
               <w:rPr>
                 <w:rFonts w:ascii="Courier New" w:hAnsi="Courier New" w:cs="Courier New"/>
@@ -10783,7 +10068,6 @@
               </w:rPr>
               <w:t>XOBoard</w:t>
             </w:r>
-            <w:proofErr w:type="spellEnd"/>
             <w:r>
               <w:rPr>
                 <w:rFonts w:ascii="Courier New" w:hAnsi="Courier New" w:cs="Courier New"/>
@@ -10793,7 +10077,6 @@
               </w:rPr>
               <w:t xml:space="preserve"> create a </w:t>
             </w:r>
-            <w:proofErr w:type="spellStart"/>
             <w:r>
               <w:rPr>
                 <w:rFonts w:ascii="Courier New" w:hAnsi="Courier New" w:cs="Courier New"/>
@@ -10804,7 +10087,6 @@
               </w:rPr>
               <w:t>boolean</w:t>
             </w:r>
-            <w:proofErr w:type="spellEnd"/>
             <w:r>
               <w:rPr>
                 <w:rFonts w:ascii="Courier New" w:hAnsi="Courier New" w:cs="Courier New"/>
@@ -10871,7 +10153,6 @@
               </w:rPr>
               <w:t xml:space="preserve">In </w:t>
             </w:r>
-            <w:proofErr w:type="spellStart"/>
             <w:r>
               <w:rPr>
                 <w:rFonts w:ascii="Courier New" w:hAnsi="Courier New" w:cs="Courier New"/>
@@ -10880,9 +10161,17 @@
                 <w:szCs w:val="24"/>
                 <w:lang w:val="en-GB"/>
               </w:rPr>
-              <w:t>XOUltimateBoard</w:t>
-            </w:r>
-            <w:proofErr w:type="spellEnd"/>
+              <w:t xml:space="preserve">XOUltimateBoard </w:t>
+            </w:r>
+            <w:r>
+              <w:rPr>
+                <w:rFonts w:ascii="Courier New" w:hAnsi="Courier New" w:cs="Courier New"/>
+                <w:sz w:val="24"/>
+                <w:szCs w:val="24"/>
+                <w:lang w:val="en-GB"/>
+              </w:rPr>
+              <w:t>create a</w:t>
+            </w:r>
             <w:r>
               <w:rPr>
                 <w:rFonts w:ascii="Courier New" w:hAnsi="Courier New" w:cs="Courier New"/>
@@ -10900,7 +10189,16 @@
                 <w:szCs w:val="24"/>
                 <w:lang w:val="en-GB"/>
               </w:rPr>
-              <w:t>create a</w:t>
+              <w:t xml:space="preserve">field to track the most recent </w:t>
+            </w:r>
+            <w:r>
+              <w:rPr>
+                <w:rFonts w:ascii="Courier New" w:hAnsi="Courier New" w:cs="Courier New"/>
+                <w:sz w:val="24"/>
+                <w:szCs w:val="24"/>
+                <w:lang w:val="en-GB"/>
+              </w:rPr>
+              <w:t xml:space="preserve">move which will be used by </w:t>
             </w:r>
             <w:r>
               <w:rPr>
@@ -10910,38 +10208,8 @@
                 <w:szCs w:val="24"/>
                 <w:lang w:val="en-GB"/>
               </w:rPr>
-              <w:t xml:space="preserve"> </w:t>
-            </w:r>
-            <w:r>
-              <w:rPr>
-                <w:rFonts w:ascii="Courier New" w:hAnsi="Courier New" w:cs="Courier New"/>
-                <w:sz w:val="24"/>
-                <w:szCs w:val="24"/>
-                <w:lang w:val="en-GB"/>
-              </w:rPr>
-              <w:t xml:space="preserve">field to track the most recent </w:t>
-            </w:r>
-            <w:r>
-              <w:rPr>
-                <w:rFonts w:ascii="Courier New" w:hAnsi="Courier New" w:cs="Courier New"/>
-                <w:sz w:val="24"/>
-                <w:szCs w:val="24"/>
-                <w:lang w:val="en-GB"/>
-              </w:rPr>
-              <w:t xml:space="preserve">move which will be used by </w:t>
-            </w:r>
-            <w:proofErr w:type="spellStart"/>
-            <w:r>
-              <w:rPr>
-                <w:rFonts w:ascii="Courier New" w:hAnsi="Courier New" w:cs="Courier New"/>
-                <w:i/>
-                <w:sz w:val="24"/>
-                <w:szCs w:val="24"/>
-                <w:lang w:val="en-GB"/>
-              </w:rPr>
               <w:t>GameLogic</w:t>
             </w:r>
-            <w:proofErr w:type="spellEnd"/>
             <w:r>
               <w:rPr>
                 <w:rFonts w:ascii="Courier New" w:hAnsi="Courier New" w:cs="Courier New"/>
@@ -12681,16 +11949,7 @@
                 <w:lang w:val="en-GB"/>
               </w:rPr>
               <w:lastRenderedPageBreak/>
-              <w:t>If the field in which the next player would have to place his piece in is already won by a player, he wi</w:t>
-            </w:r>
-            <w:r>
-              <w:rPr>
-                <w:rFonts w:ascii="Courier New" w:hAnsi="Courier New" w:cs="Courier New"/>
-                <w:sz w:val="24"/>
-                <w:szCs w:val="24"/>
-                <w:lang w:val="en-GB"/>
-              </w:rPr>
-              <w:t>ll have to set his piece into any non-occupied field (screenshot 2)</w:t>
+              <w:t>If the field in which the next player would have to place his piece in is already won by a player, he will have to set his piece into any non-occupied field (screenshot 2)</w:t>
             </w:r>
             <w:r>
               <w:rPr>
@@ -12825,10 +12084,7 @@
                                     <w:sym w:font="Wingdings" w:char="F0E0"/>
                                   </w:r>
                                   <w:r>
-                                    <w:t xml:space="preserve"> next X-</w:t>
-                                  </w:r>
-                                  <w:r>
-                                    <w:t>Move in any non-occupied field, because field in the bottom middle is already won &amp; occupied by O</w:t>
+                                    <w:t xml:space="preserve"> next X-Move in any non-occupied field, because field in the bottom middle is already won &amp; occupied by O</w:t>
                                   </w:r>
                                 </w:p>
                               </w:txbxContent>
@@ -12921,8 +12177,6 @@
                 </wp:inline>
               </w:drawing>
             </w:r>
-            <w:bookmarkStart w:id="0" w:name="_GoBack"/>
-            <w:bookmarkEnd w:id="0"/>
           </w:p>
           <w:p>
             <w:pPr>
@@ -13073,6 +12327,200 @@
           </w:p>
           <w:p>
             <w:pPr>
+              <w:pStyle w:val="ListParagraph"/>
+              <w:autoSpaceDE w:val="0"/>
+              <w:autoSpaceDN w:val="0"/>
+              <w:adjustRightInd w:val="0"/>
+              <w:ind w:left="360" w:right="-1"/>
+              <w:rPr>
+                <w:rFonts w:ascii="Courier New" w:hAnsi="Courier New" w:cs="Courier New"/>
+                <w:sz w:val="24"/>
+                <w:szCs w:val="24"/>
+                <w:lang w:val="en-GB"/>
+              </w:rPr>
+            </w:pPr>
+          </w:p>
+          <w:p>
+            <w:pPr>
+              <w:pStyle w:val="ListParagraph"/>
+              <w:autoSpaceDE w:val="0"/>
+              <w:autoSpaceDN w:val="0"/>
+              <w:adjustRightInd w:val="0"/>
+              <w:ind w:left="360" w:right="-1"/>
+              <w:rPr>
+                <w:rFonts w:ascii="Courier New" w:hAnsi="Courier New" w:cs="Courier New"/>
+                <w:sz w:val="24"/>
+                <w:szCs w:val="24"/>
+                <w:lang w:val="en-GB"/>
+              </w:rPr>
+            </w:pPr>
+          </w:p>
+          <w:p>
+            <w:pPr>
+              <w:pStyle w:val="ListParagraph"/>
+              <w:autoSpaceDE w:val="0"/>
+              <w:autoSpaceDN w:val="0"/>
+              <w:adjustRightInd w:val="0"/>
+              <w:ind w:left="360" w:right="-1"/>
+              <w:rPr>
+                <w:rFonts w:ascii="Courier New" w:hAnsi="Courier New" w:cs="Courier New"/>
+                <w:sz w:val="24"/>
+                <w:szCs w:val="24"/>
+                <w:lang w:val="en-GB"/>
+              </w:rPr>
+            </w:pPr>
+          </w:p>
+          <w:p>
+            <w:pPr>
+              <w:pStyle w:val="ListParagraph"/>
+              <w:autoSpaceDE w:val="0"/>
+              <w:autoSpaceDN w:val="0"/>
+              <w:adjustRightInd w:val="0"/>
+              <w:ind w:left="360" w:right="-1"/>
+              <w:rPr>
+                <w:rFonts w:ascii="Courier New" w:hAnsi="Courier New" w:cs="Courier New"/>
+                <w:sz w:val="24"/>
+                <w:szCs w:val="24"/>
+                <w:lang w:val="en-GB"/>
+              </w:rPr>
+            </w:pPr>
+          </w:p>
+          <w:p>
+            <w:pPr>
+              <w:pStyle w:val="ListParagraph"/>
+              <w:autoSpaceDE w:val="0"/>
+              <w:autoSpaceDN w:val="0"/>
+              <w:adjustRightInd w:val="0"/>
+              <w:ind w:left="360" w:right="-1"/>
+              <w:rPr>
+                <w:rFonts w:ascii="Courier New" w:hAnsi="Courier New" w:cs="Courier New"/>
+                <w:sz w:val="24"/>
+                <w:szCs w:val="24"/>
+                <w:lang w:val="en-GB"/>
+              </w:rPr>
+            </w:pPr>
+            <w:r>
+              <w:rPr>
+                <w:rFonts w:ascii="Courier New" w:hAnsi="Courier New" w:cs="Courier New"/>
+                <w:sz w:val="24"/>
+                <w:szCs w:val="24"/>
+                <w:lang w:val="en-GB"/>
+              </w:rPr>
+              <w:t>Displaying of won fields and Piece Design Improvements:</w:t>
+            </w:r>
+            <w:bookmarkStart w:id="0" w:name="_GoBack"/>
+            <w:bookmarkEnd w:id="0"/>
+          </w:p>
+          <w:p>
+            <w:pPr>
+              <w:pStyle w:val="ListParagraph"/>
+              <w:autoSpaceDE w:val="0"/>
+              <w:autoSpaceDN w:val="0"/>
+              <w:adjustRightInd w:val="0"/>
+              <w:ind w:left="360" w:right="-1"/>
+              <w:rPr>
+                <w:rFonts w:ascii="Courier New" w:hAnsi="Courier New" w:cs="Courier New"/>
+                <w:sz w:val="24"/>
+                <w:szCs w:val="24"/>
+                <w:lang w:val="en-GB"/>
+              </w:rPr>
+            </w:pPr>
+          </w:p>
+          <w:p>
+            <w:pPr>
+              <w:pStyle w:val="ListParagraph"/>
+              <w:autoSpaceDE w:val="0"/>
+              <w:autoSpaceDN w:val="0"/>
+              <w:adjustRightInd w:val="0"/>
+              <w:ind w:left="360" w:right="-1"/>
+              <w:rPr>
+                <w:rFonts w:ascii="Courier New" w:hAnsi="Courier New" w:cs="Courier New"/>
+                <w:sz w:val="24"/>
+                <w:szCs w:val="24"/>
+                <w:lang w:val="en-GB"/>
+              </w:rPr>
+            </w:pPr>
+            <w:r>
+              <w:rPr>
+                <w:rFonts w:ascii="Courier New" w:hAnsi="Courier New" w:cs="Courier New"/>
+                <w:noProof/>
+                <w:sz w:val="24"/>
+                <w:szCs w:val="24"/>
+                <w:lang w:eastAsia="en-IE"/>
+              </w:rPr>
+              <w:drawing>
+                <wp:inline distT="0" distB="0" distL="0" distR="0" wp14:anchorId="3C670CCB" wp14:editId="58629C30">
+                  <wp:extent cx="5868219" cy="6077799"/>
+                  <wp:effectExtent l="0" t="0" r="0" b="0"/>
+                  <wp:docPr id="8" name="Picture 8"/>
+                  <wp:cNvGraphicFramePr>
+                    <a:graphicFrameLocks xmlns:a="http://schemas.openxmlformats.org/drawingml/2006/main" noChangeAspect="1"/>
+                  </wp:cNvGraphicFramePr>
+                  <a:graphic xmlns:a="http://schemas.openxmlformats.org/drawingml/2006/main">
+                    <a:graphicData uri="http://schemas.openxmlformats.org/drawingml/2006/picture">
+                      <pic:pic xmlns:pic="http://schemas.openxmlformats.org/drawingml/2006/picture">
+                        <pic:nvPicPr>
+                          <pic:cNvPr id="0" name="42482E8.tmp"/>
+                          <pic:cNvPicPr/>
+                        </pic:nvPicPr>
+                        <pic:blipFill>
+                          <a:blip r:embed="rId23">
+                            <a:extLst>
+                              <a:ext uri="{28A0092B-C50C-407E-A947-70E740481C1C}">
+                                <a14:useLocalDpi xmlns:a14="http://schemas.microsoft.com/office/drawing/2010/main" val="0"/>
+                              </a:ext>
+                            </a:extLst>
+                          </a:blip>
+                          <a:stretch>
+                            <a:fillRect/>
+                          </a:stretch>
+                        </pic:blipFill>
+                        <pic:spPr>
+                          <a:xfrm>
+                            <a:off x="0" y="0"/>
+                            <a:ext cx="5868219" cy="6077799"/>
+                          </a:xfrm>
+                          <a:prstGeom prst="rect">
+                            <a:avLst/>
+                          </a:prstGeom>
+                        </pic:spPr>
+                      </pic:pic>
+                    </a:graphicData>
+                  </a:graphic>
+                </wp:inline>
+              </w:drawing>
+            </w:r>
+          </w:p>
+          <w:p>
+            <w:pPr>
+              <w:autoSpaceDE w:val="0"/>
+              <w:autoSpaceDN w:val="0"/>
+              <w:adjustRightInd w:val="0"/>
+              <w:ind w:right="-1"/>
+              <w:rPr>
+                <w:rFonts w:ascii="Courier New" w:hAnsi="Courier New" w:cs="Courier New"/>
+                <w:sz w:val="22"/>
+                <w:szCs w:val="22"/>
+                <w:lang w:val="en-GB"/>
+              </w:rPr>
+            </w:pPr>
+          </w:p>
+          <w:p>
+            <w:pPr>
+              <w:autoSpaceDE w:val="0"/>
+              <w:autoSpaceDN w:val="0"/>
+              <w:adjustRightInd w:val="0"/>
+              <w:ind w:right="-1"/>
+              <w:rPr>
+                <w:rFonts w:ascii="Courier New" w:hAnsi="Courier New" w:cs="Courier New"/>
+                <w:sz w:val="22"/>
+                <w:szCs w:val="22"/>
+                <w:lang w:val="en-GB"/>
+              </w:rPr>
+            </w:pPr>
+          </w:p>
+          <w:p>
+            <w:pPr>
               <w:autoSpaceDE w:val="0"/>
               <w:autoSpaceDN w:val="0"/>
               <w:adjustRightInd w:val="0"/>
@@ -13097,12 +12545,12 @@
       </w:pPr>
     </w:p>
     <w:sectPr>
-      <w:headerReference w:type="even" r:id="rId23"/>
-      <w:headerReference w:type="default" r:id="rId24"/>
-      <w:footerReference w:type="even" r:id="rId25"/>
-      <w:footerReference w:type="default" r:id="rId26"/>
-      <w:headerReference w:type="first" r:id="rId27"/>
-      <w:footerReference w:type="first" r:id="rId28"/>
+      <w:headerReference w:type="even" r:id="rId24"/>
+      <w:headerReference w:type="default" r:id="rId25"/>
+      <w:footerReference w:type="even" r:id="rId26"/>
+      <w:footerReference w:type="default" r:id="rId27"/>
+      <w:headerReference w:type="first" r:id="rId28"/>
+      <w:footerReference w:type="first" r:id="rId29"/>
       <w:pgSz w:w="11906" w:h="16838"/>
       <w:pgMar w:top="1440" w:right="566" w:bottom="709" w:left="851" w:header="708" w:footer="708" w:gutter="0"/>
       <w:cols w:space="708"/>
@@ -17346,7 +16794,7 @@
   <a:extraClrSchemeLst/>
   <a:extLst>
     <a:ext uri="{05A4C25C-085E-4340-85A3-A5531E510DB2}">
-      <thm15:themeFamily xmlns:thm15="http://schemas.microsoft.com/office/thememl/2012/main" xmlns="" name="Office Theme" id="{62F939B6-93AF-4DB8-9C6B-D6C7DFDC589F}" vid="{4A3C46E8-61CC-4603-A589-7422A47A8E4A}"/>
+      <thm15:themeFamily xmlns="" xmlns:thm15="http://schemas.microsoft.com/office/thememl/2012/main" name="Office Theme" id="{62F939B6-93AF-4DB8-9C6B-D6C7DFDC589F}" vid="{4A3C46E8-61CC-4603-A589-7422A47A8E4A}"/>
     </a:ext>
   </a:extLst>
 </a:theme>
@@ -17357,7 +16805,7 @@
 </file>
 
 <file path=customXml/itemProps1.xml><?xml version="1.0" encoding="utf-8"?>
-<ds:datastoreItem xmlns:ds="http://schemas.openxmlformats.org/officeDocument/2006/customXml" ds:itemID="{DF1B1215-2A06-487F-9689-534ACEA10214}">
+<ds:datastoreItem xmlns:ds="http://schemas.openxmlformats.org/officeDocument/2006/customXml" ds:itemID="{627BAE18-0CB0-4868-BA91-3F4B6554A6FC}">
   <ds:schemaRefs>
     <ds:schemaRef ds:uri="http://schemas.openxmlformats.org/officeDocument/2006/bibliography"/>
   </ds:schemaRefs>

</xml_diff>